<commit_message>
Update analysis, and final report
</commit_message>
<xml_diff>
--- a/Starbucks Capstone Project Report.docx
+++ b/Starbucks Capstone Project Report.docx
@@ -60,7 +60,17 @@
       </w:r>
     </w:p>
     <w:p>
-      <w:r>
+      <w:pPr>
+        <w:rPr>
+          <w:b/>
+          <w:bCs/>
+        </w:rPr>
+      </w:pPr>
+      <w:r>
+        <w:rPr>
+          <w:b/>
+          <w:bCs/>
+        </w:rPr>
         <w:t>Overview</w:t>
       </w:r>
     </w:p>
@@ -68,11 +78,9 @@
       <w:r>
         <w:t xml:space="preserve">This data set contains simulated data that mimics customer </w:t>
       </w:r>
-      <w:proofErr w:type="spellStart"/>
-      <w:r>
-        <w:t>behavior</w:t>
-      </w:r>
-      <w:proofErr w:type="spellEnd"/>
+      <w:r>
+        <w:t>behaviour</w:t>
+      </w:r>
       <w:r>
         <w:t xml:space="preserve"> on the Starbucks rewards mobile app. Once every few days, Starbucks sends out an offer to users of the mobile app. An offer can be merely an advertisement for a drink or an actual offer such as a discount or BOGO (buy one get one free). Some users might not receive any offer during certain weeks. </w:t>
       </w:r>
@@ -89,13 +97,23 @@
       <w:r>
         <w:t xml:space="preserve"> task is to combine transaction, demographic and offer data to determine which demographic groups respond best to which offer type. This data set is a simplified version of the real Starbucks app because the underlying simulator only has one product whereas Starbucks </w:t>
       </w:r>
-      <w:proofErr w:type="gramStart"/>
-      <w:r>
-        <w:t>actually sells</w:t>
-      </w:r>
-      <w:proofErr w:type="gramEnd"/>
-      <w:r>
-        <w:t xml:space="preserve"> dozens of products.</w:t>
+      <w:r>
+        <w:t>sells</w:t>
+      </w:r>
+      <w:r>
+        <w:t xml:space="preserve"> </w:t>
+      </w:r>
+      <w:r>
+        <w:t>do</w:t>
+      </w:r>
+      <w:r>
+        <w:t>z</w:t>
+      </w:r>
+      <w:r>
+        <w:t>ens</w:t>
+      </w:r>
+      <w:r>
+        <w:t xml:space="preserve"> of products.</w:t>
       </w:r>
     </w:p>
     <w:p>
@@ -104,10 +122,24 @@
       </w:r>
     </w:p>
     <w:p>
-      <w:r>
+      <w:pPr>
+        <w:rPr>
+          <w:b/>
+          <w:bCs/>
+        </w:rPr>
+      </w:pPr>
+      <w:r>
+        <w:rPr>
+          <w:b/>
+          <w:bCs/>
+        </w:rPr>
         <w:t>Data</w:t>
       </w:r>
       <w:r>
+        <w:rPr>
+          <w:b/>
+          <w:bCs/>
+        </w:rPr>
         <w:t>set</w:t>
       </w:r>
     </w:p>
@@ -125,12 +157,10 @@
         </w:numPr>
       </w:pPr>
       <w:proofErr w:type="spellStart"/>
-      <w:proofErr w:type="gramStart"/>
       <w:r>
         <w:t>portfolio.json</w:t>
       </w:r>
       <w:proofErr w:type="spellEnd"/>
-      <w:proofErr w:type="gramEnd"/>
       <w:r>
         <w:t xml:space="preserve"> - containing offer ids and meta data about each offer (duration, type, etc.)</w:t>
       </w:r>
@@ -144,12 +174,10 @@
         </w:numPr>
       </w:pPr>
       <w:proofErr w:type="spellStart"/>
-      <w:proofErr w:type="gramStart"/>
       <w:r>
         <w:t>profile.json</w:t>
       </w:r>
       <w:proofErr w:type="spellEnd"/>
-      <w:proofErr w:type="gramEnd"/>
       <w:r>
         <w:t xml:space="preserve"> - demographic data for each customer</w:t>
       </w:r>
@@ -163,12 +191,10 @@
         </w:numPr>
       </w:pPr>
       <w:proofErr w:type="spellStart"/>
-      <w:proofErr w:type="gramStart"/>
       <w:r>
         <w:t>transcript.json</w:t>
       </w:r>
       <w:proofErr w:type="spellEnd"/>
-      <w:proofErr w:type="gramEnd"/>
       <w:r>
         <w:t xml:space="preserve"> - records for transactions, offers received, offers viewed, and offers completed</w:t>
       </w:r>
@@ -181,7 +207,6 @@
     </w:p>
     <w:p>
       <w:proofErr w:type="spellStart"/>
-      <w:proofErr w:type="gramStart"/>
       <w:r>
         <w:rPr>
           <w:b/>
@@ -190,7 +215,6 @@
         <w:t>portfolio.json</w:t>
       </w:r>
       <w:proofErr w:type="spellEnd"/>
-      <w:proofErr w:type="gramEnd"/>
     </w:p>
     <w:p>
       <w:pPr>
@@ -279,7 +303,6 @@
     </w:p>
     <w:p>
       <w:proofErr w:type="spellStart"/>
-      <w:proofErr w:type="gramStart"/>
       <w:r>
         <w:rPr>
           <w:b/>
@@ -288,7 +311,6 @@
         <w:t>profile.json</w:t>
       </w:r>
       <w:proofErr w:type="spellEnd"/>
-      <w:proofErr w:type="gramEnd"/>
     </w:p>
     <w:p>
       <w:pPr>
@@ -358,7 +380,6 @@
     <w:p/>
     <w:p>
       <w:proofErr w:type="spellStart"/>
-      <w:proofErr w:type="gramStart"/>
       <w:r>
         <w:rPr>
           <w:b/>
@@ -368,7 +389,6 @@
         <w:t>transcript.json</w:t>
       </w:r>
       <w:proofErr w:type="spellEnd"/>
-      <w:proofErr w:type="gramEnd"/>
     </w:p>
     <w:p>
       <w:pPr>
@@ -436,7 +456,17 @@
     </w:p>
     <w:p/>
     <w:p>
-      <w:r>
+      <w:pPr>
+        <w:rPr>
+          <w:b/>
+          <w:bCs/>
+        </w:rPr>
+      </w:pPr>
+      <w:r>
+        <w:rPr>
+          <w:b/>
+          <w:bCs/>
+        </w:rPr>
         <w:t>Business Problem</w:t>
       </w:r>
     </w:p>
@@ -456,11 +486,9 @@
       <w:r>
         <w:t xml:space="preserve"> best to which types of offers. </w:t>
       </w:r>
-      <w:proofErr w:type="gramStart"/>
-      <w:r>
-        <w:t>So</w:t>
-      </w:r>
-      <w:proofErr w:type="gramEnd"/>
+      <w:r>
+        <w:t>So,</w:t>
+      </w:r>
       <w:r>
         <w:t xml:space="preserve"> what we need to understand is, which off </w:t>
       </w:r>
@@ -485,13 +513,25 @@
         <w:t>way</w:t>
       </w:r>
       <w:r>
-        <w:t xml:space="preserve">. For example, so customers may ignore offers, while others </w:t>
+        <w:t>. For example, so</w:t>
+      </w:r>
+      <w:r>
+        <w:t>me</w:t>
+      </w:r>
+      <w:r>
+        <w:t xml:space="preserve"> customers may ignore offers, while others </w:t>
       </w:r>
       <w:r>
         <w:t xml:space="preserve">will be influenced by them. </w:t>
       </w:r>
       <w:r>
-        <w:t xml:space="preserve">Some users may complete an offer but might have never viewed it – so just completed it because they wanted to make an order and </w:t>
+        <w:t>Some users may complete an offer but might have never viewed it – so</w:t>
+      </w:r>
+      <w:r>
+        <w:t>me</w:t>
+      </w:r>
+      <w:r>
+        <w:t xml:space="preserve"> just completed it because they wanted to make an order and </w:t>
       </w:r>
       <w:r>
         <w:t>didn’t</w:t>
@@ -509,7 +549,7 @@
         <w:t>For this reason</w:t>
       </w:r>
       <w:r>
-        <w:t xml:space="preserve"> and to others,</w:t>
+        <w:t xml:space="preserve"> and others,</w:t>
       </w:r>
       <w:r>
         <w:t xml:space="preserve"> the data requires cleaning</w:t>
@@ -521,152 +561,110 @@
         <w:t xml:space="preserve">My aim is to </w:t>
       </w:r>
       <w:r>
-        <w:t xml:space="preserve">understand how each demographic group across, gender, age group and income bracket react towards different offer type. I want to be able to analyse to understand each </w:t>
-      </w:r>
-      <w:proofErr w:type="gramStart"/>
-      <w:r>
-        <w:t>groups</w:t>
-      </w:r>
-      <w:proofErr w:type="gramEnd"/>
+        <w:t>understand how each demographic group across, gender, age group and income bracket react towards different offer type. I want to be able to analy</w:t>
+      </w:r>
+      <w:r>
+        <w:t>s</w:t>
+      </w:r>
+      <w:r>
+        <w:t xml:space="preserve">e to understand each </w:t>
+      </w:r>
+      <w:r>
+        <w:t>group</w:t>
+      </w:r>
       <w:r>
         <w:t xml:space="preserve">, build a model and share suggestions on what Starbucks could do moving forward. </w:t>
       </w:r>
     </w:p>
     <w:p>
-      <w:r>
+      <w:pPr>
+        <w:rPr>
+          <w:b/>
+          <w:bCs/>
+          <w:u w:val="single"/>
+        </w:rPr>
+      </w:pPr>
+      <w:r>
+        <w:rPr>
+          <w:b/>
+          <w:bCs/>
+          <w:u w:val="single"/>
+        </w:rPr>
         <w:t>Data</w:t>
       </w:r>
       <w:r>
+        <w:rPr>
+          <w:b/>
+          <w:bCs/>
+          <w:u w:val="single"/>
+        </w:rPr>
         <w:t xml:space="preserve"> </w:t>
       </w:r>
       <w:r>
+        <w:rPr>
+          <w:b/>
+          <w:bCs/>
+          <w:u w:val="single"/>
+        </w:rPr>
         <w:t xml:space="preserve">set </w:t>
       </w:r>
       <w:r>
+        <w:rPr>
+          <w:b/>
+          <w:bCs/>
+          <w:u w:val="single"/>
+        </w:rPr>
         <w:t>Analysis</w:t>
       </w:r>
     </w:p>
     <w:p>
-      <w:r>
+      <w:pPr>
+        <w:rPr>
+          <w:b/>
+          <w:bCs/>
+        </w:rPr>
+      </w:pPr>
+      <w:r>
+        <w:rPr>
+          <w:b/>
+          <w:bCs/>
+        </w:rPr>
         <w:t>P</w:t>
       </w:r>
       <w:r>
+        <w:rPr>
+          <w:b/>
+          <w:bCs/>
+        </w:rPr>
         <w:t>ortfolio</w:t>
       </w:r>
     </w:p>
-    <w:p/>
-    <w:p>
-      <w:r>
-        <w:t xml:space="preserve">As </w:t>
-      </w:r>
-      <w:proofErr w:type="gramStart"/>
-      <w:r>
-        <w:t>mentioned</w:t>
-      </w:r>
-      <w:proofErr w:type="gramEnd"/>
-      <w:r>
-        <w:t xml:space="preserve"> we have x columns</w:t>
-      </w:r>
-    </w:p>
-    <w:p>
-      <w:r>
+    <w:p>
+      <w:r>
+        <w:t>The data set consists of no null values which will help massively with the cleaning and merging process</w:t>
+      </w:r>
+      <w:r>
+        <w:t xml:space="preserve">. </w:t>
+      </w:r>
+      <w:r>
+        <w:t xml:space="preserve">Offers </w:t>
+      </w:r>
+      <w:r>
+        <w:t>distributed are higher for BOGO and Discount</w:t>
+      </w:r>
+      <w:r>
+        <w:t>.</w:t>
+      </w:r>
+    </w:p>
+    <w:p>
+      <w:r>
+        <w:rPr>
+          <w:noProof/>
+        </w:rPr>
         <w:drawing>
-          <wp:inline distT="0" distB="0" distL="0" distR="0" wp14:anchorId="2A82AD37" wp14:editId="00ED4872">
-            <wp:extent cx="5731510" cy="1366520"/>
-            <wp:effectExtent l="0" t="0" r="2540" b="5080"/>
-            <wp:docPr id="528555820" name="Picture 1" descr="A screenshot of a black screen&#10;&#10;AI-generated content may be incorrect."/>
-            <wp:cNvGraphicFramePr>
-              <a:graphicFrameLocks xmlns:a="http://schemas.openxmlformats.org/drawingml/2006/main" noChangeAspect="1"/>
-            </wp:cNvGraphicFramePr>
-            <a:graphic xmlns:a="http://schemas.openxmlformats.org/drawingml/2006/main">
-              <a:graphicData uri="http://schemas.openxmlformats.org/drawingml/2006/picture">
-                <pic:pic xmlns:pic="http://schemas.openxmlformats.org/drawingml/2006/picture">
-                  <pic:nvPicPr>
-                    <pic:cNvPr id="528555820" name="Picture 1" descr="A screenshot of a black screen&#10;&#10;AI-generated content may be incorrect."/>
-                    <pic:cNvPicPr/>
-                  </pic:nvPicPr>
-                  <pic:blipFill>
-                    <a:blip r:embed="rId5"/>
-                    <a:stretch>
-                      <a:fillRect/>
-                    </a:stretch>
-                  </pic:blipFill>
-                  <pic:spPr>
-                    <a:xfrm>
-                      <a:off x="0" y="0"/>
-                      <a:ext cx="5731510" cy="1366520"/>
-                    </a:xfrm>
-                    <a:prstGeom prst="rect">
-                      <a:avLst/>
-                    </a:prstGeom>
-                  </pic:spPr>
-                </pic:pic>
-              </a:graphicData>
-            </a:graphic>
-          </wp:inline>
-        </w:drawing>
-      </w:r>
-    </w:p>
-    <w:p>
-      <w:r>
-        <w:t>The data set consists of no null values which will help massively with the cleaning and merging process</w:t>
-      </w:r>
-    </w:p>
-    <w:p>
-      <w:r>
-        <w:lastRenderedPageBreak/>
-        <w:drawing>
-          <wp:inline distT="0" distB="0" distL="0" distR="0" wp14:anchorId="69D6968E" wp14:editId="7860A1BB">
-            <wp:extent cx="2629267" cy="2219635"/>
-            <wp:effectExtent l="0" t="0" r="0" b="9525"/>
-            <wp:docPr id="1784416936" name="Picture 1" descr="A screen shot of a computer&#10;&#10;AI-generated content may be incorrect."/>
-            <wp:cNvGraphicFramePr>
-              <a:graphicFrameLocks xmlns:a="http://schemas.openxmlformats.org/drawingml/2006/main" noChangeAspect="1"/>
-            </wp:cNvGraphicFramePr>
-            <a:graphic xmlns:a="http://schemas.openxmlformats.org/drawingml/2006/main">
-              <a:graphicData uri="http://schemas.openxmlformats.org/drawingml/2006/picture">
-                <pic:pic xmlns:pic="http://schemas.openxmlformats.org/drawingml/2006/picture">
-                  <pic:nvPicPr>
-                    <pic:cNvPr id="1784416936" name="Picture 1" descr="A screen shot of a computer&#10;&#10;AI-generated content may be incorrect."/>
-                    <pic:cNvPicPr/>
-                  </pic:nvPicPr>
-                  <pic:blipFill>
-                    <a:blip r:embed="rId6"/>
-                    <a:stretch>
-                      <a:fillRect/>
-                    </a:stretch>
-                  </pic:blipFill>
-                  <pic:spPr>
-                    <a:xfrm>
-                      <a:off x="0" y="0"/>
-                      <a:ext cx="2629267" cy="2219635"/>
-                    </a:xfrm>
-                    <a:prstGeom prst="rect">
-                      <a:avLst/>
-                    </a:prstGeom>
-                  </pic:spPr>
-                </pic:pic>
-              </a:graphicData>
-            </a:graphic>
-          </wp:inline>
-        </w:drawing>
-      </w:r>
-    </w:p>
-    <w:p/>
-    <w:p>
-      <w:r>
-        <w:t xml:space="preserve">Offers </w:t>
-      </w:r>
-      <w:r>
-        <w:t>distributed are higher for BOGO and Discount</w:t>
-      </w:r>
-    </w:p>
-    <w:p>
-      <w:r>
-        <w:drawing>
-          <wp:inline distT="0" distB="0" distL="0" distR="0" wp14:anchorId="643778BA" wp14:editId="34E6BCBE">
-            <wp:extent cx="5210175" cy="5086350"/>
-            <wp:effectExtent l="0" t="0" r="9525" b="0"/>
+          <wp:inline distT="0" distB="0" distL="0" distR="0" wp14:anchorId="28432898" wp14:editId="6FB6A823">
+            <wp:extent cx="4077229" cy="3980329"/>
+            <wp:effectExtent l="0" t="0" r="0" b="1270"/>
             <wp:docPr id="1497767631" name="Picture 1" descr="A graph of different types of data&#10;&#10;AI-generated content may be incorrect."/>
             <wp:cNvGraphicFramePr>
               <a:graphicFrameLocks xmlns:a="http://schemas.openxmlformats.org/drawingml/2006/main" noChangeAspect="1"/>
@@ -679,7 +677,7 @@
                     <pic:cNvPicPr/>
                   </pic:nvPicPr>
                   <pic:blipFill>
-                    <a:blip r:embed="rId7"/>
+                    <a:blip r:embed="rId5"/>
                     <a:stretch>
                       <a:fillRect/>
                     </a:stretch>
@@ -687,7 +685,7 @@
                   <pic:spPr>
                     <a:xfrm>
                       <a:off x="0" y="0"/>
-                      <a:ext cx="5210175" cy="5086350"/>
+                      <a:ext cx="4097329" cy="3999951"/>
                     </a:xfrm>
                     <a:prstGeom prst="rect">
                       <a:avLst/>
@@ -700,112 +698,23 @@
         </w:drawing>
       </w:r>
     </w:p>
-    <w:p>
-      <w:r>
-        <w:t xml:space="preserve">The duration for Discount is the </w:t>
-      </w:r>
-      <w:proofErr w:type="spellStart"/>
-      <w:r>
-        <w:t>highert</w:t>
-      </w:r>
-      <w:proofErr w:type="spellEnd"/>
-      <w:r>
-        <w:t xml:space="preserve"> on average</w:t>
-      </w:r>
-    </w:p>
-    <w:p>
-      <w:r>
-        <w:lastRenderedPageBreak/>
-        <w:drawing>
-          <wp:inline distT="0" distB="0" distL="0" distR="0" wp14:anchorId="7F2381FF" wp14:editId="5F3C4D06">
-            <wp:extent cx="5276850" cy="5086350"/>
-            <wp:effectExtent l="0" t="0" r="0" b="0"/>
-            <wp:docPr id="48806308" name="Picture 1" descr="A graph of blue bars&#10;&#10;AI-generated content may be incorrect."/>
-            <wp:cNvGraphicFramePr>
-              <a:graphicFrameLocks xmlns:a="http://schemas.openxmlformats.org/drawingml/2006/main" noChangeAspect="1"/>
-            </wp:cNvGraphicFramePr>
-            <a:graphic xmlns:a="http://schemas.openxmlformats.org/drawingml/2006/main">
-              <a:graphicData uri="http://schemas.openxmlformats.org/drawingml/2006/picture">
-                <pic:pic xmlns:pic="http://schemas.openxmlformats.org/drawingml/2006/picture">
-                  <pic:nvPicPr>
-                    <pic:cNvPr id="48806308" name="Picture 1" descr="A graph of blue bars&#10;&#10;AI-generated content may be incorrect."/>
-                    <pic:cNvPicPr/>
-                  </pic:nvPicPr>
-                  <pic:blipFill>
-                    <a:blip r:embed="rId8"/>
-                    <a:stretch>
-                      <a:fillRect/>
-                    </a:stretch>
-                  </pic:blipFill>
-                  <pic:spPr>
-                    <a:xfrm>
-                      <a:off x="0" y="0"/>
-                      <a:ext cx="5276850" cy="5086350"/>
-                    </a:xfrm>
-                    <a:prstGeom prst="rect">
-                      <a:avLst/>
-                    </a:prstGeom>
-                  </pic:spPr>
-                </pic:pic>
-              </a:graphicData>
-            </a:graphic>
-          </wp:inline>
-        </w:drawing>
-      </w:r>
-    </w:p>
     <w:p/>
-    <w:p>
-      <w:r>
-        <w:t xml:space="preserve">Channel type is most likely to be email or web </w:t>
-      </w:r>
-    </w:p>
-    <w:p>
-      <w:r>
-        <w:lastRenderedPageBreak/>
-        <w:drawing>
-          <wp:inline distT="0" distB="0" distL="0" distR="0" wp14:anchorId="34866F78" wp14:editId="573E1E32">
-            <wp:extent cx="5353050" cy="4648200"/>
-            <wp:effectExtent l="0" t="0" r="0" b="0"/>
-            <wp:docPr id="1448040546" name="Picture 1" descr="A graph of blue bars&#10;&#10;AI-generated content may be incorrect."/>
-            <wp:cNvGraphicFramePr>
-              <a:graphicFrameLocks xmlns:a="http://schemas.openxmlformats.org/drawingml/2006/main" noChangeAspect="1"/>
-            </wp:cNvGraphicFramePr>
-            <a:graphic xmlns:a="http://schemas.openxmlformats.org/drawingml/2006/main">
-              <a:graphicData uri="http://schemas.openxmlformats.org/drawingml/2006/picture">
-                <pic:pic xmlns:pic="http://schemas.openxmlformats.org/drawingml/2006/picture">
-                  <pic:nvPicPr>
-                    <pic:cNvPr id="1448040546" name="Picture 1" descr="A graph of blue bars&#10;&#10;AI-generated content may be incorrect."/>
-                    <pic:cNvPicPr/>
-                  </pic:nvPicPr>
-                  <pic:blipFill>
-                    <a:blip r:embed="rId9"/>
-                    <a:stretch>
-                      <a:fillRect/>
-                    </a:stretch>
-                  </pic:blipFill>
-                  <pic:spPr>
-                    <a:xfrm>
-                      <a:off x="0" y="0"/>
-                      <a:ext cx="5353050" cy="4648200"/>
-                    </a:xfrm>
-                    <a:prstGeom prst="rect">
-                      <a:avLst/>
-                    </a:prstGeom>
-                  </pic:spPr>
-                </pic:pic>
-              </a:graphicData>
-            </a:graphic>
-          </wp:inline>
-        </w:drawing>
-      </w:r>
-    </w:p>
     <w:p/>
     <w:p>
-      <w:r>
+      <w:pPr>
+        <w:rPr>
+          <w:b/>
+          <w:bCs/>
+        </w:rPr>
+      </w:pPr>
+      <w:r>
+        <w:rPr>
+          <w:b/>
+          <w:bCs/>
+        </w:rPr>
         <w:t>Profile</w:t>
       </w:r>
     </w:p>
-    <w:p/>
     <w:p>
       <w:r>
         <w:t xml:space="preserve">Upon analysis </w:t>
@@ -816,34 +725,30 @@
       <w:r>
         <w:t xml:space="preserve">here appears to be an </w:t>
       </w:r>
-      <w:proofErr w:type="spellStart"/>
-      <w:r>
-        <w:t>anomly</w:t>
-      </w:r>
-      <w:proofErr w:type="spellEnd"/>
+      <w:r>
+        <w:t>anomaly</w:t>
+      </w:r>
       <w:r>
         <w:t xml:space="preserve"> with customers listed as age 118. This value occurs with unusually high frequency then expected, </w:t>
       </w:r>
-      <w:proofErr w:type="spellStart"/>
-      <w:r>
-        <w:t>particulary</w:t>
-      </w:r>
-      <w:proofErr w:type="spellEnd"/>
+      <w:r>
+        <w:t>particularly</w:t>
+      </w:r>
       <w:r>
         <w:t xml:space="preserve"> when compared to 101. </w:t>
       </w:r>
-      <w:proofErr w:type="spellStart"/>
-      <w:r>
-        <w:t>Aditionally</w:t>
-      </w:r>
-      <w:proofErr w:type="spellEnd"/>
+      <w:r>
+        <w:t>Additionally</w:t>
+      </w:r>
       <w:r>
         <w:t>, the count for age 118 matches with the count of missing values for gender and income. As such, these records are likely invalid and may be best to remove from the dataset.</w:t>
       </w:r>
     </w:p>
     <w:p>
       <w:r>
-        <w:lastRenderedPageBreak/>
+        <w:rPr>
+          <w:noProof/>
+        </w:rPr>
         <w:drawing>
           <wp:inline distT="0" distB="0" distL="0" distR="0" wp14:anchorId="4F9FAFD2" wp14:editId="08DC69CD">
             <wp:extent cx="5524500" cy="4333875"/>
@@ -860,7 +765,7 @@
                     <pic:cNvPicPr/>
                   </pic:nvPicPr>
                   <pic:blipFill>
-                    <a:blip r:embed="rId10"/>
+                    <a:blip r:embed="rId6"/>
                     <a:stretch>
                       <a:fillRect/>
                     </a:stretch>
@@ -892,19 +797,20 @@
         <w:t>all the missing values come from age 118 for gender and income</w:t>
       </w:r>
       <w:r>
-        <w:t xml:space="preserve">. This </w:t>
-      </w:r>
-      <w:proofErr w:type="spellStart"/>
-      <w:r>
-        <w:t>futher</w:t>
-      </w:r>
-      <w:proofErr w:type="spellEnd"/>
-      <w:r>
-        <w:t xml:space="preserve"> highlights that it is best to remove this age from the dataset to continue with analysis and recommendations.</w:t>
-      </w:r>
-    </w:p>
-    <w:p>
-      <w:r>
+        <w:t xml:space="preserve">. </w:t>
+      </w:r>
+      <w:r>
+        <w:t>This further highlight</w:t>
+      </w:r>
+      <w:r>
+        <w:t xml:space="preserve"> that it is best to remove this age from the dataset to continue with analysis and recommendations.</w:t>
+      </w:r>
+    </w:p>
+    <w:p>
+      <w:r>
+        <w:rPr>
+          <w:noProof/>
+        </w:rPr>
         <w:drawing>
           <wp:inline distT="0" distB="0" distL="0" distR="0" wp14:anchorId="6B0FB0A6" wp14:editId="18510A58">
             <wp:extent cx="5731510" cy="1167130"/>
@@ -921,7 +827,7 @@
                     <pic:cNvPicPr/>
                   </pic:nvPicPr>
                   <pic:blipFill>
-                    <a:blip r:embed="rId11"/>
+                    <a:blip r:embed="rId7"/>
                     <a:stretch>
                       <a:fillRect/>
                     </a:stretch>
@@ -945,24 +851,25 @@
     <w:p/>
     <w:p>
       <w:r>
-        <w:t xml:space="preserve">We have more males </w:t>
-      </w:r>
-      <w:proofErr w:type="gramStart"/>
-      <w:r>
-        <w:t>then</w:t>
-      </w:r>
-      <w:proofErr w:type="gramEnd"/>
-      <w:r>
-        <w:t xml:space="preserve"> female es</w:t>
-      </w:r>
-    </w:p>
-    <w:p>
-      <w:r>
+        <w:t xml:space="preserve">We have more males then female </w:t>
+      </w:r>
+      <w:r>
+        <w:t>in the dataset</w:t>
+      </w:r>
+      <w:r>
+        <w:t>.</w:t>
+      </w:r>
+    </w:p>
+    <w:p>
+      <w:r>
+        <w:rPr>
+          <w:noProof/>
+        </w:rPr>
         <w:lastRenderedPageBreak/>
         <w:drawing>
-          <wp:inline distT="0" distB="0" distL="0" distR="0" wp14:anchorId="74537271" wp14:editId="6604DA03">
-            <wp:extent cx="3705225" cy="3914775"/>
-            <wp:effectExtent l="0" t="0" r="9525" b="9525"/>
+          <wp:inline distT="0" distB="0" distL="0" distR="0" wp14:anchorId="74537271" wp14:editId="1C5FACBD">
+            <wp:extent cx="3146612" cy="3324569"/>
+            <wp:effectExtent l="0" t="0" r="0" b="9525"/>
             <wp:docPr id="1156858732" name="Picture 1" descr="A pie chart with numbers and text&#10;&#10;AI-generated content may be incorrect."/>
             <wp:cNvGraphicFramePr>
               <a:graphicFrameLocks xmlns:a="http://schemas.openxmlformats.org/drawingml/2006/main" noChangeAspect="1"/>
@@ -975,7 +882,7 @@
                     <pic:cNvPicPr/>
                   </pic:nvPicPr>
                   <pic:blipFill>
-                    <a:blip r:embed="rId12"/>
+                    <a:blip r:embed="rId8"/>
                     <a:stretch>
                       <a:fillRect/>
                     </a:stretch>
@@ -983,7 +890,7 @@
                   <pic:spPr>
                     <a:xfrm>
                       <a:off x="0" y="0"/>
-                      <a:ext cx="3705225" cy="3914775"/>
+                      <a:ext cx="3150885" cy="3329083"/>
                     </a:xfrm>
                     <a:prstGeom prst="rect">
                       <a:avLst/>
@@ -996,6 +903,1811 @@
         </w:drawing>
       </w:r>
     </w:p>
+    <w:p>
+      <w:r>
+        <w:rPr>
+          <w:b/>
+          <w:bCs/>
+        </w:rPr>
+        <w:t>Transcript</w:t>
+      </w:r>
+    </w:p>
+    <w:p>
+      <w:r>
+        <w:t>The data has no null values. We can see th</w:t>
+      </w:r>
+      <w:r>
+        <w:t xml:space="preserve">at there </w:t>
+      </w:r>
+      <w:r>
+        <w:t xml:space="preserve">are more </w:t>
+      </w:r>
+      <w:r>
+        <w:t>transactions,</w:t>
+      </w:r>
+      <w:r>
+        <w:t xml:space="preserve"> and it reduces for each event, with offer completed being the lowest</w:t>
+      </w:r>
+      <w:r>
+        <w:t>.</w:t>
+      </w:r>
+    </w:p>
+    <w:p/>
+    <w:p>
+      <w:r>
+        <w:drawing>
+          <wp:inline distT="0" distB="0" distL="0" distR="0" wp14:anchorId="5C7D40A7" wp14:editId="5985A2AD">
+            <wp:extent cx="4235824" cy="4045285"/>
+            <wp:effectExtent l="0" t="0" r="0" b="0"/>
+            <wp:docPr id="1651706678" name="Picture 1" descr="A graph of different types of event&#10;&#10;AI-generated content may be incorrect."/>
+            <wp:cNvGraphicFramePr>
+              <a:graphicFrameLocks xmlns:a="http://schemas.openxmlformats.org/drawingml/2006/main" noChangeAspect="1"/>
+            </wp:cNvGraphicFramePr>
+            <a:graphic xmlns:a="http://schemas.openxmlformats.org/drawingml/2006/main">
+              <a:graphicData uri="http://schemas.openxmlformats.org/drawingml/2006/picture">
+                <pic:pic xmlns:pic="http://schemas.openxmlformats.org/drawingml/2006/picture">
+                  <pic:nvPicPr>
+                    <pic:cNvPr id="1651706678" name="Picture 1" descr="A graph of different types of event&#10;&#10;AI-generated content may be incorrect."/>
+                    <pic:cNvPicPr/>
+                  </pic:nvPicPr>
+                  <pic:blipFill>
+                    <a:blip r:embed="rId9"/>
+                    <a:stretch>
+                      <a:fillRect/>
+                    </a:stretch>
+                  </pic:blipFill>
+                  <pic:spPr>
+                    <a:xfrm>
+                      <a:off x="0" y="0"/>
+                      <a:ext cx="4242748" cy="4051897"/>
+                    </a:xfrm>
+                    <a:prstGeom prst="rect">
+                      <a:avLst/>
+                    </a:prstGeom>
+                  </pic:spPr>
+                </pic:pic>
+              </a:graphicData>
+            </a:graphic>
+          </wp:inline>
+        </w:drawing>
+      </w:r>
+    </w:p>
+    <w:p/>
+    <w:p>
+      <w:pPr>
+        <w:rPr>
+          <w:b/>
+          <w:bCs/>
+        </w:rPr>
+      </w:pPr>
+      <w:r>
+        <w:rPr>
+          <w:b/>
+          <w:bCs/>
+        </w:rPr>
+        <w:lastRenderedPageBreak/>
+        <w:t>Cleaning and merging the data set</w:t>
+      </w:r>
+    </w:p>
+    <w:p>
+      <w:r>
+        <w:t xml:space="preserve">We performed cleaning and data preparation </w:t>
+      </w:r>
+      <w:r>
+        <w:t>to</w:t>
+      </w:r>
+      <w:r>
+        <w:t xml:space="preserve"> get to a place where we have a dataset that we can work with for our analysis and to make </w:t>
+      </w:r>
+      <w:r>
+        <w:t>recommendations</w:t>
+      </w:r>
+      <w:r>
+        <w:t>. The main steps taken are</w:t>
+      </w:r>
+      <w:r>
+        <w:t xml:space="preserve"> outlined below. </w:t>
+      </w:r>
+    </w:p>
+    <w:p/>
+    <w:p>
+      <w:pPr>
+        <w:pStyle w:val="ListParagraph"/>
+        <w:numPr>
+          <w:ilvl w:val="0"/>
+          <w:numId w:val="5"/>
+        </w:numPr>
+      </w:pPr>
+      <w:r>
+        <w:t xml:space="preserve">Demographic data cleaning – We removed the 2175 customer profiles that had </w:t>
+      </w:r>
+      <w:r>
+        <w:t>missing gender and income. Th</w:t>
+      </w:r>
+      <w:r>
+        <w:t xml:space="preserve">e age looked like an anomaly and the age distribution look more realistic once removed. </w:t>
+      </w:r>
+      <w:r>
+        <w:t xml:space="preserve">Once the data set was cleansed it consisted of 14,825 customers. </w:t>
+      </w:r>
+      <w:r>
+        <w:t xml:space="preserve">Once cleaned, there were no nulls found and all customers has a valid age, gender and income. </w:t>
+      </w:r>
+      <w:r>
+        <w:t xml:space="preserve">We also converted </w:t>
+      </w:r>
+      <w:proofErr w:type="spellStart"/>
+      <w:r>
+        <w:t>become_member_on</w:t>
+      </w:r>
+      <w:proofErr w:type="spellEnd"/>
+      <w:r>
+        <w:t xml:space="preserve"> filed to a date field to show </w:t>
+      </w:r>
+      <w:r>
+        <w:t xml:space="preserve">each customers membership tenure in years. </w:t>
+      </w:r>
+    </w:p>
+    <w:p>
+      <w:pPr>
+        <w:pStyle w:val="ListParagraph"/>
+        <w:numPr>
+          <w:ilvl w:val="0"/>
+          <w:numId w:val="5"/>
+        </w:numPr>
+      </w:pPr>
+      <w:r>
+        <w:t xml:space="preserve">Offer portfolio processing – we </w:t>
+      </w:r>
+      <w:r>
+        <w:t>rename</w:t>
+      </w:r>
+      <w:r>
+        <w:t xml:space="preserve"> the columns which was to help with clarity and merging. For </w:t>
+      </w:r>
+      <w:r>
+        <w:t xml:space="preserve">example, id to </w:t>
+      </w:r>
+      <w:proofErr w:type="spellStart"/>
+      <w:r>
+        <w:t>offer_id</w:t>
+      </w:r>
+      <w:proofErr w:type="spellEnd"/>
+      <w:r>
+        <w:t xml:space="preserve">. We expanded the channels into separate binary columns for each channel. </w:t>
+      </w:r>
+      <w:r>
+        <w:t xml:space="preserve">We one hot encoded the </w:t>
+      </w:r>
+      <w:proofErr w:type="spellStart"/>
+      <w:r>
+        <w:t>offer_type</w:t>
+      </w:r>
+      <w:proofErr w:type="spellEnd"/>
+      <w:r>
+        <w:t xml:space="preserve"> to help with analysis. </w:t>
+      </w:r>
+      <w:r>
+        <w:t>After the clean, no values were missing from the dataset.</w:t>
+      </w:r>
+    </w:p>
+    <w:p>
+      <w:pPr>
+        <w:pStyle w:val="ListParagraph"/>
+        <w:numPr>
+          <w:ilvl w:val="0"/>
+          <w:numId w:val="5"/>
+        </w:numPr>
+      </w:pPr>
+      <w:r>
+        <w:t>Transcript</w:t>
+      </w:r>
+      <w:r>
+        <w:t xml:space="preserve"> – we split the value column into </w:t>
+      </w:r>
+      <w:proofErr w:type="spellStart"/>
+      <w:r>
+        <w:t>offer</w:t>
+      </w:r>
+      <w:r>
+        <w:t>_id</w:t>
+      </w:r>
+      <w:proofErr w:type="spellEnd"/>
+      <w:r>
+        <w:t xml:space="preserve"> and amount which would help with filtering after merge. We </w:t>
+      </w:r>
+      <w:r>
+        <w:t>cleaned names</w:t>
+      </w:r>
+      <w:r>
+        <w:t xml:space="preserve"> and for each event type </w:t>
+      </w:r>
+      <w:r>
+        <w:t>(“offer received”, “offer viewed”, “offer completed”, “transaction”) we created a flag</w:t>
+      </w:r>
+      <w:r>
+        <w:t xml:space="preserve">. </w:t>
+      </w:r>
+      <w:r>
+        <w:t>We removed event related to the drop</w:t>
+      </w:r>
+      <w:r>
+        <w:t xml:space="preserve">ped age </w:t>
+      </w:r>
+      <w:r>
+        <w:t>column</w:t>
+      </w:r>
+      <w:r>
+        <w:t xml:space="preserve">, so that the transcript column now has only 14,825 valid customers. </w:t>
+      </w:r>
+    </w:p>
+    <w:p>
+      <w:pPr>
+        <w:pStyle w:val="ListParagraph"/>
+        <w:numPr>
+          <w:ilvl w:val="0"/>
+          <w:numId w:val="5"/>
+        </w:numPr>
+      </w:pPr>
+      <w:r>
+        <w:t>Merged</w:t>
+      </w:r>
+      <w:r>
+        <w:t xml:space="preserve"> dataset – we merged the data set. This created a </w:t>
+      </w:r>
+      <w:r>
+        <w:t>data frame</w:t>
+      </w:r>
+      <w:r>
+        <w:t xml:space="preserve"> that </w:t>
+      </w:r>
+      <w:r>
+        <w:t xml:space="preserve">was able to show </w:t>
+      </w:r>
+      <w:r>
+        <w:t xml:space="preserve">each </w:t>
+      </w:r>
+      <w:r>
+        <w:t>offer</w:t>
+      </w:r>
+      <w:r>
+        <w:t xml:space="preserve"> sent to customers, with the customers demographic and whether they </w:t>
+      </w:r>
+      <w:r>
+        <w:t>have</w:t>
+      </w:r>
+      <w:r>
+        <w:t xml:space="preserve"> viewed and/or completed the offer.</w:t>
+      </w:r>
+      <w:r>
+        <w:t xml:space="preserve"> </w:t>
+      </w:r>
+      <w:r>
+        <w:t xml:space="preserve">To do this, we grouped transcript events by offer and person. For each offer received, we looked ahead in the transcript for a corresponding viewed or completed event by the same customer for the same offer within the offer’s validity period. We then marked the offer as viewed/completed as appropriate. If an offer was completed without a view, it’s marked completed=1, viewed=0. If it was viewed and not completed by expiry, that’s viewed=1, completed=0. Transactions that were unrelated to any offer were ignored in this merge (though they could be </w:t>
+      </w:r>
+      <w:r>
+        <w:t>analysed</w:t>
+      </w:r>
+      <w:r>
+        <w:t xml:space="preserve"> for insight on baseline spending).</w:t>
+      </w:r>
+    </w:p>
+    <w:p>
+      <w:r>
+        <w:t>After these steps, we had a clean, consolidated dataset of offer outcomes (one row per offer per customer) ready for analysis. This structured format was crucial for calculating response rates and training the predictive model.</w:t>
+      </w:r>
+    </w:p>
+    <w:p>
+      <w:pPr>
+        <w:rPr>
+          <w:b/>
+          <w:bCs/>
+        </w:rPr>
+      </w:pPr>
+      <w:r>
+        <w:rPr>
+          <w:b/>
+          <w:bCs/>
+        </w:rPr>
+        <w:t>Key findings from analysing the datasets</w:t>
+      </w:r>
+    </w:p>
+    <w:p>
+      <w:r>
+        <w:t xml:space="preserve">By analysing the dataset, we were able to find several insights </w:t>
+      </w:r>
+      <w:r>
+        <w:t>about</w:t>
+      </w:r>
+      <w:r>
+        <w:t xml:space="preserve"> customer segments and </w:t>
+      </w:r>
+      <w:r>
+        <w:t>behaviour</w:t>
+      </w:r>
+      <w:r>
+        <w:t xml:space="preserve">. </w:t>
+      </w:r>
+    </w:p>
+    <w:p/>
+    <w:p>
+      <w:pPr>
+        <w:numPr>
+          <w:ilvl w:val="0"/>
+          <w:numId w:val="6"/>
+        </w:numPr>
+      </w:pPr>
+      <w:r>
+        <w:rPr>
+          <w:b/>
+          <w:bCs/>
+        </w:rPr>
+        <w:t>Age Groups:</w:t>
+      </w:r>
+      <w:r>
+        <w:t xml:space="preserve"> Age is a strong predictor of offer response. </w:t>
+      </w:r>
+      <w:r>
+        <w:rPr>
+          <w:b/>
+          <w:bCs/>
+        </w:rPr>
+        <w:t>Older customers respond at much higher rates to offers than younger customers.</w:t>
+      </w:r>
+      <w:r>
+        <w:t xml:space="preserve"> We saw a clear upward trend: customers under 30 had the lowest completion rates for offers</w:t>
+      </w:r>
+      <w:r>
+        <w:t xml:space="preserve">, </w:t>
+      </w:r>
+      <w:r>
+        <w:t xml:space="preserve">while customers in their 50s, 60s, and beyond had the highest completion rates. The below chart </w:t>
+      </w:r>
+      <w:r>
+        <w:t>shows</w:t>
+      </w:r>
+      <w:r>
+        <w:t xml:space="preserve"> this trend for two offer types:</w:t>
+      </w:r>
+    </w:p>
+    <w:p>
+      <w:r>
+        <w:rPr>
+          <w:noProof/>
+        </w:rPr>
+        <w:lastRenderedPageBreak/>
+        <w:drawing>
+          <wp:inline distT="0" distB="0" distL="0" distR="0" wp14:anchorId="09B51523" wp14:editId="7FFCE792">
+            <wp:extent cx="5731510" cy="3419475"/>
+            <wp:effectExtent l="0" t="0" r="2540" b="9525"/>
+            <wp:docPr id="1160636462" name="Picture 1" descr="A graph of a number of people&#10;&#10;AI-generated content may be incorrect."/>
+            <wp:cNvGraphicFramePr>
+              <a:graphicFrameLocks xmlns:a="http://schemas.openxmlformats.org/drawingml/2006/main" noChangeAspect="1"/>
+            </wp:cNvGraphicFramePr>
+            <a:graphic xmlns:a="http://schemas.openxmlformats.org/drawingml/2006/main">
+              <a:graphicData uri="http://schemas.openxmlformats.org/drawingml/2006/picture">
+                <pic:pic xmlns:pic="http://schemas.openxmlformats.org/drawingml/2006/picture">
+                  <pic:nvPicPr>
+                    <pic:cNvPr id="1160636462" name="Picture 1" descr="A graph of a number of people&#10;&#10;AI-generated content may be incorrect."/>
+                    <pic:cNvPicPr/>
+                  </pic:nvPicPr>
+                  <pic:blipFill>
+                    <a:blip r:embed="rId10"/>
+                    <a:stretch>
+                      <a:fillRect/>
+                    </a:stretch>
+                  </pic:blipFill>
+                  <pic:spPr>
+                    <a:xfrm>
+                      <a:off x="0" y="0"/>
+                      <a:ext cx="5731510" cy="3419475"/>
+                    </a:xfrm>
+                    <a:prstGeom prst="rect">
+                      <a:avLst/>
+                    </a:prstGeom>
+                  </pic:spPr>
+                </pic:pic>
+              </a:graphicData>
+            </a:graphic>
+          </wp:inline>
+        </w:drawing>
+      </w:r>
+    </w:p>
+    <w:p>
+      <w:r>
+        <w:t>T</w:t>
+      </w:r>
+      <w:r>
+        <w:t xml:space="preserve">his means promotional offers resonate much more with middle-aged and senior customers. A 55-year-old customer is far more likely to use that “Buy One Get One” coupon than a 25-year-old customer. Younger customers might require different engagement strategies </w:t>
+      </w:r>
+      <w:r>
+        <w:t xml:space="preserve">- </w:t>
+      </w:r>
+      <w:r>
+        <w:t>they might be less interested in traditional discounts or possibly not as financially able to take advantage of them</w:t>
+      </w:r>
+      <w:r>
+        <w:t xml:space="preserve"> (we did see the average income increases as age increases).</w:t>
+      </w:r>
+    </w:p>
+    <w:p>
+      <w:r>
+        <w:rPr>
+          <w:b/>
+          <w:bCs/>
+        </w:rPr>
+        <w:t>Gender:</w:t>
+      </w:r>
+      <w:r>
+        <w:t xml:space="preserve"> </w:t>
+      </w:r>
+      <w:r>
+        <w:rPr>
+          <w:b/>
+          <w:bCs/>
+        </w:rPr>
+        <w:t>Female customers were more receptive to offers than male customers.</w:t>
+      </w:r>
+      <w:r>
+        <w:t xml:space="preserve"> When segmenting offer outcomes by gender, females </w:t>
+      </w:r>
+      <w:r>
+        <w:t xml:space="preserve">were more likely to complete the offer </w:t>
+      </w:r>
+      <w:r>
+        <w:t>then men</w:t>
+      </w:r>
+      <w:r>
+        <w:t xml:space="preserve">. Men comprised a majority of the customer base in this </w:t>
+      </w:r>
+      <w:r>
+        <w:t>dataset but</w:t>
+      </w:r>
+      <w:r>
+        <w:t xml:space="preserve"> </w:t>
+      </w:r>
+      <w:r>
+        <w:t>were still less likely to take up the offers</w:t>
+      </w:r>
+      <w:r>
+        <w:t>.</w:t>
+      </w:r>
+      <w:r>
+        <w:t xml:space="preserve"> This is </w:t>
+      </w:r>
+      <w:r>
+        <w:t>clearer</w:t>
+      </w:r>
+      <w:r>
+        <w:t xml:space="preserve"> when the l</w:t>
+      </w:r>
+      <w:r>
+        <w:t>ooking at BOGO offers</w:t>
+      </w:r>
+      <w:r>
+        <w:t xml:space="preserve"> (illustrated in the chart below)</w:t>
+      </w:r>
+      <w:r>
+        <w:t xml:space="preserve">. Both groups have viewed the </w:t>
+      </w:r>
+      <w:r>
+        <w:t>offers,</w:t>
+      </w:r>
+      <w:r>
+        <w:t xml:space="preserve"> but</w:t>
+      </w:r>
+      <w:r>
+        <w:t xml:space="preserve"> Females have view</w:t>
+      </w:r>
+      <w:r>
+        <w:t xml:space="preserve">ed and completed a lot more </w:t>
+      </w:r>
+      <w:r>
+        <w:t>than</w:t>
+      </w:r>
+      <w:r>
+        <w:t xml:space="preserve"> men</w:t>
+      </w:r>
+      <w:r>
+        <w:t xml:space="preserve">. As Females are more likely to use the offer, it may be an </w:t>
+      </w:r>
+      <w:r>
+        <w:t>option to increase female targeted promotion</w:t>
+      </w:r>
+      <w:r>
+        <w:t>s or additional way to encourage males.</w:t>
+      </w:r>
+    </w:p>
+    <w:p>
+      <w:r>
+        <w:lastRenderedPageBreak/>
+        <w:drawing>
+          <wp:inline distT="0" distB="0" distL="0" distR="0" wp14:anchorId="6BE6A1EA" wp14:editId="718B576D">
+            <wp:extent cx="5731510" cy="4511040"/>
+            <wp:effectExtent l="0" t="0" r="2540" b="3810"/>
+            <wp:docPr id="230482315" name="Picture 1" descr="A graph of different colored bars&#10;&#10;AI-generated content may be incorrect."/>
+            <wp:cNvGraphicFramePr>
+              <a:graphicFrameLocks xmlns:a="http://schemas.openxmlformats.org/drawingml/2006/main" noChangeAspect="1"/>
+            </wp:cNvGraphicFramePr>
+            <a:graphic xmlns:a="http://schemas.openxmlformats.org/drawingml/2006/main">
+              <a:graphicData uri="http://schemas.openxmlformats.org/drawingml/2006/picture">
+                <pic:pic xmlns:pic="http://schemas.openxmlformats.org/drawingml/2006/picture">
+                  <pic:nvPicPr>
+                    <pic:cNvPr id="230482315" name="Picture 1" descr="A graph of different colored bars&#10;&#10;AI-generated content may be incorrect."/>
+                    <pic:cNvPicPr/>
+                  </pic:nvPicPr>
+                  <pic:blipFill>
+                    <a:blip r:embed="rId11"/>
+                    <a:stretch>
+                      <a:fillRect/>
+                    </a:stretch>
+                  </pic:blipFill>
+                  <pic:spPr>
+                    <a:xfrm>
+                      <a:off x="0" y="0"/>
+                      <a:ext cx="5731510" cy="4511040"/>
+                    </a:xfrm>
+                    <a:prstGeom prst="rect">
+                      <a:avLst/>
+                    </a:prstGeom>
+                  </pic:spPr>
+                </pic:pic>
+              </a:graphicData>
+            </a:graphic>
+          </wp:inline>
+        </w:drawing>
+      </w:r>
+    </w:p>
+    <w:p/>
+    <w:p>
+      <w:r>
+        <w:rPr>
+          <w:b/>
+          <w:bCs/>
+        </w:rPr>
+        <w:t>Income Levels:</w:t>
+      </w:r>
+      <w:r>
+        <w:t xml:space="preserve"> </w:t>
+      </w:r>
+      <w:r>
+        <w:rPr>
+          <w:b/>
+          <w:bCs/>
+        </w:rPr>
+        <w:t>Higher income customers tend to complete offers at greater rates</w:t>
+      </w:r>
+      <w:r>
+        <w:t>. We observed that customers in the top income bracket had a higher proportion of completed offers compared to those in the lowest bracket. This trend is intuitive: higher income implies more discretionary spending, making it easier to meet offer requirements (like spending thresholds for a discount). Lower-income customers may skip some offers if they require spending beyond their budget. For Starbucks, this could mean that premium offers or upsell campaigns work well in wealthier demographics, whereas value-oriented offers (lower minimum spend or longer duration) might be needed for lower-income segments to participate.</w:t>
+      </w:r>
+    </w:p>
+    <w:p>
+      <w:r>
+        <w:lastRenderedPageBreak/>
+        <w:drawing>
+          <wp:inline distT="0" distB="0" distL="0" distR="0" wp14:anchorId="23B7AA74" wp14:editId="78A92A19">
+            <wp:extent cx="4518212" cy="3556102"/>
+            <wp:effectExtent l="0" t="0" r="0" b="6350"/>
+            <wp:docPr id="666094086" name="Picture 1" descr="A graph of different colored bars&#10;&#10;AI-generated content may be incorrect."/>
+            <wp:cNvGraphicFramePr>
+              <a:graphicFrameLocks xmlns:a="http://schemas.openxmlformats.org/drawingml/2006/main" noChangeAspect="1"/>
+            </wp:cNvGraphicFramePr>
+            <a:graphic xmlns:a="http://schemas.openxmlformats.org/drawingml/2006/main">
+              <a:graphicData uri="http://schemas.openxmlformats.org/drawingml/2006/picture">
+                <pic:pic xmlns:pic="http://schemas.openxmlformats.org/drawingml/2006/picture">
+                  <pic:nvPicPr>
+                    <pic:cNvPr id="666094086" name="Picture 1" descr="A graph of different colored bars&#10;&#10;AI-generated content may be incorrect."/>
+                    <pic:cNvPicPr/>
+                  </pic:nvPicPr>
+                  <pic:blipFill>
+                    <a:blip r:embed="rId12"/>
+                    <a:stretch>
+                      <a:fillRect/>
+                    </a:stretch>
+                  </pic:blipFill>
+                  <pic:spPr>
+                    <a:xfrm>
+                      <a:off x="0" y="0"/>
+                      <a:ext cx="4523216" cy="3560041"/>
+                    </a:xfrm>
+                    <a:prstGeom prst="rect">
+                      <a:avLst/>
+                    </a:prstGeom>
+                  </pic:spPr>
+                </pic:pic>
+              </a:graphicData>
+            </a:graphic>
+          </wp:inline>
+        </w:drawing>
+      </w:r>
+    </w:p>
+    <w:p>
+      <w:r>
+        <w:drawing>
+          <wp:inline distT="0" distB="0" distL="0" distR="0" wp14:anchorId="42CE5D2D" wp14:editId="2527FBC8">
+            <wp:extent cx="4442148" cy="3496235"/>
+            <wp:effectExtent l="0" t="0" r="0" b="9525"/>
+            <wp:docPr id="1412915871" name="Picture 1" descr="A graph of different colored bars&#10;&#10;AI-generated content may be incorrect."/>
+            <wp:cNvGraphicFramePr>
+              <a:graphicFrameLocks xmlns:a="http://schemas.openxmlformats.org/drawingml/2006/main" noChangeAspect="1"/>
+            </wp:cNvGraphicFramePr>
+            <a:graphic xmlns:a="http://schemas.openxmlformats.org/drawingml/2006/main">
+              <a:graphicData uri="http://schemas.openxmlformats.org/drawingml/2006/picture">
+                <pic:pic xmlns:pic="http://schemas.openxmlformats.org/drawingml/2006/picture">
+                  <pic:nvPicPr>
+                    <pic:cNvPr id="1412915871" name="Picture 1" descr="A graph of different colored bars&#10;&#10;AI-generated content may be incorrect."/>
+                    <pic:cNvPicPr/>
+                  </pic:nvPicPr>
+                  <pic:blipFill>
+                    <a:blip r:embed="rId13"/>
+                    <a:stretch>
+                      <a:fillRect/>
+                    </a:stretch>
+                  </pic:blipFill>
+                  <pic:spPr>
+                    <a:xfrm>
+                      <a:off x="0" y="0"/>
+                      <a:ext cx="4447305" cy="3500294"/>
+                    </a:xfrm>
+                    <a:prstGeom prst="rect">
+                      <a:avLst/>
+                    </a:prstGeom>
+                  </pic:spPr>
+                </pic:pic>
+              </a:graphicData>
+            </a:graphic>
+          </wp:inline>
+        </w:drawing>
+      </w:r>
+    </w:p>
+    <w:p>
+      <w:pPr>
+        <w:numPr>
+          <w:ilvl w:val="0"/>
+          <w:numId w:val="6"/>
+        </w:numPr>
+      </w:pPr>
+      <w:r>
+        <w:rPr>
+          <w:b/>
+          <w:bCs/>
+        </w:rPr>
+        <w:t>Offer Type Performance:</w:t>
+      </w:r>
+      <w:r>
+        <w:t xml:space="preserve"> Comparing offer types:</w:t>
+      </w:r>
+    </w:p>
+    <w:p>
+      <w:pPr>
+        <w:numPr>
+          <w:ilvl w:val="1"/>
+          <w:numId w:val="6"/>
+        </w:numPr>
+      </w:pPr>
+      <w:r>
+        <w:rPr>
+          <w:b/>
+          <w:bCs/>
+        </w:rPr>
+        <w:t>Discount offers</w:t>
+      </w:r>
+      <w:r>
+        <w:t xml:space="preserve"> had the highest overall completion rate</w:t>
+      </w:r>
+      <w:r>
+        <w:t xml:space="preserve">. </w:t>
+      </w:r>
+      <w:r>
+        <w:t xml:space="preserve">They seem broadly effective across demographics. </w:t>
+      </w:r>
+    </w:p>
+    <w:p>
+      <w:pPr>
+        <w:numPr>
+          <w:ilvl w:val="1"/>
+          <w:numId w:val="6"/>
+        </w:numPr>
+      </w:pPr>
+      <w:r>
+        <w:rPr>
+          <w:b/>
+          <w:bCs/>
+        </w:rPr>
+        <w:t>BOGO (Buy-One-Get-One) offers</w:t>
+      </w:r>
+      <w:r>
+        <w:t xml:space="preserve"> had a slightly lower completion rate</w:t>
+      </w:r>
+      <w:r>
+        <w:t>.</w:t>
+      </w:r>
+      <w:r>
+        <w:t xml:space="preserve"> They are still effective but appear slightly less so than discounts. Certain groups (e.g., younger customers) particularly showed low uptake on BOGOs, possibly because they might not want two of the same </w:t>
+      </w:r>
+      <w:r>
+        <w:t>items</w:t>
+      </w:r>
+      <w:r>
+        <w:t xml:space="preserve"> or don’t have someone to </w:t>
+      </w:r>
+      <w:r>
+        <w:lastRenderedPageBreak/>
+        <w:t>share with. However, older customers responded nearly as well to BOGOs as to discounts, narrowing the gap in those segments.</w:t>
+      </w:r>
+    </w:p>
+    <w:p>
+      <w:pPr>
+        <w:numPr>
+          <w:ilvl w:val="1"/>
+          <w:numId w:val="6"/>
+        </w:numPr>
+      </w:pPr>
+      <w:r>
+        <w:rPr>
+          <w:b/>
+          <w:bCs/>
+        </w:rPr>
+        <w:t>Informational offers</w:t>
+      </w:r>
+      <w:r>
+        <w:rPr>
+          <w:b/>
+          <w:bCs/>
+        </w:rPr>
+        <w:t xml:space="preserve"> </w:t>
+      </w:r>
+      <w:r>
+        <w:t>had no direct reward of completion metric</w:t>
+      </w:r>
+      <w:r>
+        <w:t xml:space="preserve"> although they were still </w:t>
+      </w:r>
+      <w:r>
+        <w:t>viewed</w:t>
+      </w:r>
+      <w:r>
+        <w:t xml:space="preserve">. </w:t>
+      </w:r>
+      <w:r>
+        <w:t xml:space="preserve">While they cannot be completed like discount or BOGO offers, </w:t>
+      </w:r>
+      <w:r>
+        <w:t xml:space="preserve">the </w:t>
+      </w:r>
+      <w:r>
+        <w:t>view rate suggests they may still capture customer attention</w:t>
+      </w:r>
+      <w:r>
+        <w:t>.</w:t>
+      </w:r>
+    </w:p>
+    <w:p>
+      <w:pPr>
+        <w:numPr>
+          <w:ilvl w:val="0"/>
+          <w:numId w:val="6"/>
+        </w:numPr>
+      </w:pPr>
+      <w:r>
+        <w:rPr>
+          <w:b/>
+          <w:bCs/>
+        </w:rPr>
+        <w:t>Behavioural</w:t>
+      </w:r>
+      <w:r>
+        <w:rPr>
+          <w:b/>
+          <w:bCs/>
+        </w:rPr>
+        <w:t xml:space="preserve"> Insight – Viewing vs. Completing:</w:t>
+      </w:r>
+      <w:r>
+        <w:t xml:space="preserve"> A critical </w:t>
+      </w:r>
+      <w:r>
+        <w:t>behavioural</w:t>
+      </w:r>
+      <w:r>
+        <w:t xml:space="preserve"> finding was the importance of the customer </w:t>
+      </w:r>
+      <w:r>
+        <w:t>viewing an</w:t>
+      </w:r>
+      <w:r>
+        <w:t xml:space="preserve"> offer. </w:t>
+      </w:r>
+      <w:r>
+        <w:t xml:space="preserve">A customer is more likely to complete an offer when viewed, although there </w:t>
+      </w:r>
+      <w:r>
+        <w:t>were cases where customers were completing offers in which they had not viewed.</w:t>
+      </w:r>
+      <w:r>
+        <w:t xml:space="preserve"> </w:t>
+      </w:r>
+      <w:r>
+        <w:t xml:space="preserve">Effective marketing would be </w:t>
+      </w:r>
+      <w:r>
+        <w:t>ensuring</w:t>
+      </w:r>
+      <w:r>
+        <w:t xml:space="preserve"> the offers are viewed</w:t>
+      </w:r>
+      <w:r>
+        <w:t xml:space="preserve"> to influence customer </w:t>
+      </w:r>
+      <w:r>
+        <w:t>behaviours</w:t>
+      </w:r>
+      <w:r>
+        <w:t xml:space="preserve">. </w:t>
+      </w:r>
+      <w:r>
+        <w:t>So,</w:t>
+      </w:r>
+      <w:r>
+        <w:t xml:space="preserve"> an action on thus would be </w:t>
+      </w:r>
+      <w:r>
+        <w:t xml:space="preserve">to increase offer view rates. This could be done by sending more reminders, making it easier and </w:t>
+      </w:r>
+      <w:r>
+        <w:t>simpler to see or highlighting offers in the app so it is hard to miss.</w:t>
+      </w:r>
+    </w:p>
+    <w:p>
+      <w:pPr>
+        <w:ind w:left="360"/>
+      </w:pPr>
+      <w:r>
+        <w:t xml:space="preserve">These findings paint a clear picture: the </w:t>
+      </w:r>
+      <w:r>
+        <w:rPr>
+          <w:b/>
+          <w:bCs/>
+        </w:rPr>
+        <w:t>ideal target for Starbucks offers is an older, higher-income, female customer who actively uses the app</w:t>
+      </w:r>
+      <w:r>
+        <w:t xml:space="preserve">. That doesn’t mean other groups should be neglected, but Starbucks might tailor strategies to improve uptake in under-performing segments (younger, lower-income, male customers). </w:t>
+      </w:r>
+    </w:p>
+    <w:p>
+      <w:pPr>
+        <w:ind w:left="360"/>
+      </w:pPr>
+    </w:p>
+    <w:p>
+      <w:pPr>
+        <w:rPr>
+          <w:b/>
+          <w:bCs/>
+        </w:rPr>
+      </w:pPr>
+      <w:r>
+        <w:rPr>
+          <w:b/>
+          <w:bCs/>
+        </w:rPr>
+        <w:t>Model Training and Evaluation Summary</w:t>
+      </w:r>
+    </w:p>
+    <w:p>
+      <w:r>
+        <w:t xml:space="preserve">To complement the exploratory analysis, we developed a machine learning model to predict whether a customer would </w:t>
+      </w:r>
+      <w:r>
+        <w:rPr>
+          <w:b/>
+          <w:bCs/>
+        </w:rPr>
+        <w:t>view and complete an offer</w:t>
+      </w:r>
+      <w:r>
+        <w:t>. This model helps Starbucks better understand which customer-offer combinations are likely to succeed, enabling more targeted and cost-effective marketing.</w:t>
+      </w:r>
+    </w:p>
+    <w:p>
+      <w:pPr>
+        <w:rPr>
+          <w:b/>
+          <w:bCs/>
+        </w:rPr>
+      </w:pPr>
+      <w:r>
+        <w:rPr>
+          <w:b/>
+          <w:bCs/>
+        </w:rPr>
+        <w:t>1. Features Used</w:t>
+      </w:r>
+    </w:p>
+    <w:p>
+      <w:r>
+        <w:t>The model was trained using a combination of offer characteristics and customer demographics:</w:t>
+      </w:r>
+    </w:p>
+    <w:p>
+      <w:pPr>
+        <w:numPr>
+          <w:ilvl w:val="0"/>
+          <w:numId w:val="9"/>
+        </w:numPr>
+      </w:pPr>
+      <w:r>
+        <w:rPr>
+          <w:b/>
+          <w:bCs/>
+        </w:rPr>
+        <w:t>Offer Type</w:t>
+      </w:r>
+      <w:r>
+        <w:t>: Categorical (BOGO, Discount, Informational)</w:t>
+      </w:r>
+    </w:p>
+    <w:p>
+      <w:pPr>
+        <w:numPr>
+          <w:ilvl w:val="0"/>
+          <w:numId w:val="9"/>
+        </w:numPr>
+      </w:pPr>
+      <w:r>
+        <w:rPr>
+          <w:b/>
+          <w:bCs/>
+        </w:rPr>
+        <w:t>Viewed</w:t>
+      </w:r>
+      <w:r>
+        <w:t>: Binary flag indicating whether the customer viewed the offer</w:t>
+      </w:r>
+    </w:p>
+    <w:p>
+      <w:pPr>
+        <w:numPr>
+          <w:ilvl w:val="0"/>
+          <w:numId w:val="9"/>
+        </w:numPr>
+      </w:pPr>
+      <w:r>
+        <w:rPr>
+          <w:b/>
+          <w:bCs/>
+        </w:rPr>
+        <w:t>Age Group</w:t>
+      </w:r>
+      <w:r>
+        <w:t>: Categorized age bins</w:t>
+      </w:r>
+    </w:p>
+    <w:p>
+      <w:pPr>
+        <w:numPr>
+          <w:ilvl w:val="0"/>
+          <w:numId w:val="9"/>
+        </w:numPr>
+      </w:pPr>
+      <w:r>
+        <w:rPr>
+          <w:b/>
+          <w:bCs/>
+        </w:rPr>
+        <w:t>Gender</w:t>
+      </w:r>
+    </w:p>
+    <w:p>
+      <w:pPr>
+        <w:numPr>
+          <w:ilvl w:val="0"/>
+          <w:numId w:val="9"/>
+        </w:numPr>
+      </w:pPr>
+      <w:r>
+        <w:rPr>
+          <w:b/>
+          <w:bCs/>
+        </w:rPr>
+        <w:t>Income Bracket</w:t>
+      </w:r>
+      <w:r>
+        <w:t>: Derived from income distribution</w:t>
+      </w:r>
+    </w:p>
+    <w:p>
+      <w:r>
+        <w:t>All categorical variables were one-hot encoded to prepare for model training.</w:t>
+      </w:r>
+    </w:p>
+    <w:p>
+      <w:pPr>
+        <w:rPr>
+          <w:b/>
+          <w:bCs/>
+        </w:rPr>
+      </w:pPr>
+      <w:r>
+        <w:rPr>
+          <w:b/>
+          <w:bCs/>
+        </w:rPr>
+        <w:t>2. Model Choice</w:t>
+      </w:r>
+    </w:p>
+    <w:p>
+      <w:r>
+        <w:t xml:space="preserve">We used a </w:t>
+      </w:r>
+      <w:r>
+        <w:rPr>
+          <w:b/>
+          <w:bCs/>
+        </w:rPr>
+        <w:t>Random Forest Classifier</w:t>
+      </w:r>
+      <w:r>
+        <w:t xml:space="preserve"> due to its ability to:</w:t>
+      </w:r>
+    </w:p>
+    <w:p>
+      <w:pPr>
+        <w:numPr>
+          <w:ilvl w:val="0"/>
+          <w:numId w:val="10"/>
+        </w:numPr>
+      </w:pPr>
+      <w:r>
+        <w:t>Handle both categorical and numerical data</w:t>
+      </w:r>
+    </w:p>
+    <w:p>
+      <w:pPr>
+        <w:numPr>
+          <w:ilvl w:val="0"/>
+          <w:numId w:val="10"/>
+        </w:numPr>
+      </w:pPr>
+      <w:r>
+        <w:t>Capture nonlinear relationships</w:t>
+      </w:r>
+    </w:p>
+    <w:p>
+      <w:pPr>
+        <w:numPr>
+          <w:ilvl w:val="0"/>
+          <w:numId w:val="10"/>
+        </w:numPr>
+      </w:pPr>
+      <w:r>
+        <w:t>Provide feature importance insights</w:t>
+      </w:r>
+    </w:p>
+    <w:p>
+      <w:pPr>
+        <w:numPr>
+          <w:ilvl w:val="0"/>
+          <w:numId w:val="10"/>
+        </w:numPr>
+      </w:pPr>
+      <w:r>
+        <w:t>Remain interpretable for business use</w:t>
+      </w:r>
+    </w:p>
+    <w:p>
+      <w:r>
+        <w:lastRenderedPageBreak/>
+        <w:t xml:space="preserve">To address class imbalance, we enabled </w:t>
+      </w:r>
+      <w:proofErr w:type="spellStart"/>
+      <w:r>
+        <w:t>class_weight</w:t>
+      </w:r>
+      <w:proofErr w:type="spellEnd"/>
+      <w:r>
+        <w:t>='balanced'.</w:t>
+      </w:r>
+    </w:p>
+    <w:p>
+      <w:pPr>
+        <w:rPr>
+          <w:b/>
+          <w:bCs/>
+        </w:rPr>
+      </w:pPr>
+      <w:r>
+        <w:rPr>
+          <w:b/>
+          <w:bCs/>
+        </w:rPr>
+        <w:t>3. Training Procedure</w:t>
+      </w:r>
+    </w:p>
+    <w:p>
+      <w:r>
+        <w:t>The dataset was split into</w:t>
+      </w:r>
+      <w:r>
+        <w:t xml:space="preserve"> </w:t>
+      </w:r>
+      <w:r>
+        <w:t xml:space="preserve">70% </w:t>
+      </w:r>
+      <w:r>
+        <w:t>t</w:t>
+      </w:r>
+      <w:r>
+        <w:t xml:space="preserve">raining </w:t>
+      </w:r>
+      <w:r>
+        <w:t>s</w:t>
+      </w:r>
+      <w:r>
+        <w:t>et</w:t>
+      </w:r>
+      <w:r>
+        <w:t xml:space="preserve"> and </w:t>
+      </w:r>
+      <w:r>
+        <w:t xml:space="preserve">30% </w:t>
+      </w:r>
+      <w:r>
+        <w:t>t</w:t>
+      </w:r>
+      <w:r>
+        <w:t xml:space="preserve">est </w:t>
+      </w:r>
+      <w:r>
+        <w:t>s</w:t>
+      </w:r>
+      <w:r>
+        <w:t>et</w:t>
+      </w:r>
+      <w:r>
+        <w:t xml:space="preserve">. </w:t>
+      </w:r>
+      <w:r>
+        <w:t>Stratification was used to preserve the target class distribution.</w:t>
+      </w:r>
+      <w:r>
+        <w:t xml:space="preserve"> </w:t>
+      </w:r>
+      <w:r>
+        <w:t>Default Random Forest parameters were used to establish a baseline model. No hyperparameter tuning was performed at this stage.</w:t>
+      </w:r>
+    </w:p>
+    <w:p>
+      <w:r>
+        <w:t>The model achieved strong results</w:t>
+      </w:r>
+    </w:p>
+    <w:p>
+      <w:r>
+        <w:rPr>
+          <w:noProof/>
+        </w:rPr>
+        <w:drawing>
+          <wp:inline distT="0" distB="0" distL="0" distR="0" wp14:anchorId="35D97294" wp14:editId="08F8AF0B">
+            <wp:extent cx="5731510" cy="2735580"/>
+            <wp:effectExtent l="0" t="0" r="2540" b="7620"/>
+            <wp:docPr id="2113819043" name="Picture 1" descr="A screenshot of a computer&#10;&#10;AI-generated content may be incorrect."/>
+            <wp:cNvGraphicFramePr>
+              <a:graphicFrameLocks xmlns:a="http://schemas.openxmlformats.org/drawingml/2006/main" noChangeAspect="1"/>
+            </wp:cNvGraphicFramePr>
+            <a:graphic xmlns:a="http://schemas.openxmlformats.org/drawingml/2006/main">
+              <a:graphicData uri="http://schemas.openxmlformats.org/drawingml/2006/picture">
+                <pic:pic xmlns:pic="http://schemas.openxmlformats.org/drawingml/2006/picture">
+                  <pic:nvPicPr>
+                    <pic:cNvPr id="2113819043" name="Picture 1" descr="A screenshot of a computer&#10;&#10;AI-generated content may be incorrect."/>
+                    <pic:cNvPicPr/>
+                  </pic:nvPicPr>
+                  <pic:blipFill>
+                    <a:blip r:embed="rId14"/>
+                    <a:stretch>
+                      <a:fillRect/>
+                    </a:stretch>
+                  </pic:blipFill>
+                  <pic:spPr>
+                    <a:xfrm>
+                      <a:off x="0" y="0"/>
+                      <a:ext cx="5731510" cy="2735580"/>
+                    </a:xfrm>
+                    <a:prstGeom prst="rect">
+                      <a:avLst/>
+                    </a:prstGeom>
+                  </pic:spPr>
+                </pic:pic>
+              </a:graphicData>
+            </a:graphic>
+          </wp:inline>
+        </w:drawing>
+      </w:r>
+    </w:p>
+    <w:p>
+      <w:r>
+        <w:t>The model is very effective at identifying customers who will respond to offers (</w:t>
+      </w:r>
+      <w:r>
+        <w:rPr>
+          <w:b/>
+          <w:bCs/>
+        </w:rPr>
+        <w:t>high recall for completions</w:t>
+      </w:r>
+      <w:r>
+        <w:t>).</w:t>
+      </w:r>
+    </w:p>
+    <w:p>
+      <w:r>
+        <w:t>Some false positives exist (predicting a completion that doesn't happen), but this is acceptable from a business perspective since the cost of sending an unused offer is low.</w:t>
+      </w:r>
+    </w:p>
+    <w:p>
+      <w:pPr>
+        <w:rPr>
+          <w:b/>
+          <w:bCs/>
+        </w:rPr>
+      </w:pPr>
+      <w:r>
+        <w:rPr>
+          <w:b/>
+          <w:bCs/>
+        </w:rPr>
+        <w:t>5. Feature Importance</w:t>
+      </w:r>
+    </w:p>
+    <w:p>
+      <w:r>
+        <w:t xml:space="preserve">The most influential </w:t>
+      </w:r>
+      <w:r>
+        <w:t>feature</w:t>
+      </w:r>
+      <w:r>
+        <w:t xml:space="preserve"> in predicting success is viewed</w:t>
+      </w:r>
+      <w:r>
+        <w:t>.</w:t>
+      </w:r>
+    </w:p>
+    <w:p>
+      <w:r>
+        <w:lastRenderedPageBreak/>
+        <w:drawing>
+          <wp:inline distT="0" distB="0" distL="0" distR="0" wp14:anchorId="15BF52E1" wp14:editId="4CC3FFEF">
+            <wp:extent cx="5731510" cy="3078480"/>
+            <wp:effectExtent l="0" t="0" r="2540" b="7620"/>
+            <wp:docPr id="1318322127" name="Picture 1" descr="A graph with blue bars&#10;&#10;AI-generated content may be incorrect."/>
+            <wp:cNvGraphicFramePr>
+              <a:graphicFrameLocks xmlns:a="http://schemas.openxmlformats.org/drawingml/2006/main" noChangeAspect="1"/>
+            </wp:cNvGraphicFramePr>
+            <a:graphic xmlns:a="http://schemas.openxmlformats.org/drawingml/2006/main">
+              <a:graphicData uri="http://schemas.openxmlformats.org/drawingml/2006/picture">
+                <pic:pic xmlns:pic="http://schemas.openxmlformats.org/drawingml/2006/picture">
+                  <pic:nvPicPr>
+                    <pic:cNvPr id="1318322127" name="Picture 1" descr="A graph with blue bars&#10;&#10;AI-generated content may be incorrect."/>
+                    <pic:cNvPicPr/>
+                  </pic:nvPicPr>
+                  <pic:blipFill>
+                    <a:blip r:embed="rId15"/>
+                    <a:stretch>
+                      <a:fillRect/>
+                    </a:stretch>
+                  </pic:blipFill>
+                  <pic:spPr>
+                    <a:xfrm>
+                      <a:off x="0" y="0"/>
+                      <a:ext cx="5731510" cy="3078480"/>
+                    </a:xfrm>
+                    <a:prstGeom prst="rect">
+                      <a:avLst/>
+                    </a:prstGeom>
+                  </pic:spPr>
+                </pic:pic>
+              </a:graphicData>
+            </a:graphic>
+          </wp:inline>
+        </w:drawing>
+      </w:r>
+    </w:p>
+    <w:p>
+      <w:pPr>
+        <w:rPr>
+          <w:b/>
+          <w:bCs/>
+        </w:rPr>
+      </w:pPr>
+      <w:r>
+        <w:rPr>
+          <w:b/>
+          <w:bCs/>
+        </w:rPr>
+        <w:t>Business Recommendations</w:t>
+      </w:r>
+    </w:p>
+    <w:p>
+      <w:r>
+        <w:t>Based on the analysis, we propose the following actionable recommendations for Starbucks’ marketing strategy:</w:t>
+      </w:r>
+    </w:p>
+    <w:p>
+      <w:pPr>
+        <w:numPr>
+          <w:ilvl w:val="0"/>
+          <w:numId w:val="8"/>
+        </w:numPr>
+      </w:pPr>
+      <w:r>
+        <w:rPr>
+          <w:b/>
+          <w:bCs/>
+        </w:rPr>
+        <w:t>Target Demographics with Tailored Offer Types:</w:t>
+      </w:r>
+    </w:p>
+    <w:p>
+      <w:pPr>
+        <w:numPr>
+          <w:ilvl w:val="1"/>
+          <w:numId w:val="8"/>
+        </w:numPr>
+      </w:pPr>
+      <w:r>
+        <w:rPr>
+          <w:b/>
+          <w:bCs/>
+        </w:rPr>
+        <w:t>Older Customers</w:t>
+      </w:r>
+      <w:r>
+        <w:rPr>
+          <w:b/>
+          <w:bCs/>
+        </w:rPr>
+        <w:t xml:space="preserve">: </w:t>
+      </w:r>
+      <w:r>
+        <w:t xml:space="preserve">They have the best </w:t>
+      </w:r>
+      <w:r>
+        <w:t>completion</w:t>
+      </w:r>
+      <w:r>
+        <w:t xml:space="preserve"> rates. Continue sending them </w:t>
+      </w:r>
+      <w:r>
+        <w:rPr>
+          <w:b/>
+          <w:bCs/>
+        </w:rPr>
+        <w:t>discount offers</w:t>
+      </w:r>
+      <w:r>
+        <w:t>, as they particularly respond well to discounts</w:t>
+      </w:r>
+      <w:r>
+        <w:t xml:space="preserve">. </w:t>
+      </w:r>
+      <w:r>
+        <w:t>BOGO also works for them, so a mix is fine. Ensure this age group consistently receives promotional offers, as they are likely to redeem them and drive sales.</w:t>
+      </w:r>
+    </w:p>
+    <w:p>
+      <w:pPr>
+        <w:numPr>
+          <w:ilvl w:val="1"/>
+          <w:numId w:val="8"/>
+        </w:numPr>
+      </w:pPr>
+      <w:r>
+        <w:rPr>
+          <w:b/>
+          <w:bCs/>
+        </w:rPr>
+        <w:t>Younger Customers:</w:t>
+      </w:r>
+      <w:r>
+        <w:t xml:space="preserve"> Their low engagement suggests a need for rethinking </w:t>
+      </w:r>
+      <w:r>
+        <w:t xml:space="preserve">the </w:t>
+      </w:r>
+      <w:r>
+        <w:t xml:space="preserve">approach. Standard discounts/BOGOs aren’t as effective here. </w:t>
+      </w:r>
+      <w:r>
+        <w:t>So alternative strategies may be bast such as</w:t>
+      </w:r>
+    </w:p>
+    <w:p>
+      <w:pPr>
+        <w:numPr>
+          <w:ilvl w:val="2"/>
+          <w:numId w:val="8"/>
+        </w:numPr>
+      </w:pPr>
+      <w:r>
+        <w:t xml:space="preserve">Using </w:t>
+      </w:r>
+      <w:r>
+        <w:t xml:space="preserve">more </w:t>
+      </w:r>
+      <w:r>
+        <w:t>experiential</w:t>
+      </w:r>
+      <w:r>
+        <w:rPr>
+          <w:b/>
+          <w:bCs/>
+        </w:rPr>
+        <w:t xml:space="preserve"> rewards</w:t>
+      </w:r>
+      <w:r>
+        <w:t xml:space="preserve"> or </w:t>
+      </w:r>
+      <w:r>
+        <w:rPr>
+          <w:b/>
+          <w:bCs/>
+        </w:rPr>
+        <w:t xml:space="preserve">gamified </w:t>
+      </w:r>
+      <w:r>
+        <w:t>rather than straight money-off – something that creates excitement or social sharing might engage them more.</w:t>
+      </w:r>
+    </w:p>
+    <w:p>
+      <w:pPr>
+        <w:numPr>
+          <w:ilvl w:val="2"/>
+          <w:numId w:val="8"/>
+        </w:numPr>
+      </w:pPr>
+      <w:r>
+        <w:t xml:space="preserve">Use </w:t>
+      </w:r>
+      <w:r>
+        <w:rPr>
+          <w:b/>
+          <w:bCs/>
+        </w:rPr>
+        <w:t>social media integration</w:t>
+      </w:r>
+      <w:r>
+        <w:t xml:space="preserve"> or app features to highlight offers</w:t>
+      </w:r>
+      <w:r>
+        <w:t>.</w:t>
+      </w:r>
+    </w:p>
+    <w:p>
+      <w:pPr>
+        <w:numPr>
+          <w:ilvl w:val="2"/>
+          <w:numId w:val="8"/>
+        </w:numPr>
+      </w:pPr>
+      <w:r>
+        <w:t>If offering discounts, possibly lower the spending threshold for this group to make it more attainable, or pair offers with popular items among younger consumers</w:t>
+      </w:r>
+      <w:r>
+        <w:t>.</w:t>
+      </w:r>
+    </w:p>
+    <w:p>
+      <w:pPr>
+        <w:numPr>
+          <w:ilvl w:val="0"/>
+          <w:numId w:val="8"/>
+        </w:numPr>
+      </w:pPr>
+      <w:r>
+        <w:rPr>
+          <w:b/>
+          <w:bCs/>
+        </w:rPr>
+        <w:t>Gender-Specific Campaigns:</w:t>
+      </w:r>
+    </w:p>
+    <w:p>
+      <w:pPr>
+        <w:numPr>
+          <w:ilvl w:val="1"/>
+          <w:numId w:val="8"/>
+        </w:numPr>
+      </w:pPr>
+      <w:r>
+        <w:rPr>
+          <w:b/>
+          <w:bCs/>
+        </w:rPr>
+        <w:t xml:space="preserve">Female-Focused </w:t>
+      </w:r>
+      <w:r>
+        <w:rPr>
+          <w:b/>
+          <w:bCs/>
+        </w:rPr>
+        <w:t>Offers</w:t>
+      </w:r>
+      <w:r>
+        <w:rPr>
+          <w:b/>
+          <w:bCs/>
+        </w:rPr>
+        <w:t>:</w:t>
+      </w:r>
+      <w:r>
+        <w:t xml:space="preserve"> Since women are more responsive, consider campaigns that specifically target female customers. For example, an offer timed around events that have higher female </w:t>
+      </w:r>
+      <w:r>
+        <w:t>costume</w:t>
+      </w:r>
+      <w:r>
+        <w:t xml:space="preserve">rs. </w:t>
+      </w:r>
+    </w:p>
+    <w:p>
+      <w:pPr>
+        <w:numPr>
+          <w:ilvl w:val="1"/>
+          <w:numId w:val="8"/>
+        </w:numPr>
+      </w:pPr>
+      <w:r>
+        <w:rPr>
+          <w:b/>
+          <w:bCs/>
+        </w:rPr>
+        <w:t>Re-engage Male Customers:</w:t>
+      </w:r>
+      <w:r>
+        <w:t xml:space="preserve"> For male customers who are less likely to use offers, try to identify what might motivate them:</w:t>
+      </w:r>
+    </w:p>
+    <w:p>
+      <w:pPr>
+        <w:numPr>
+          <w:ilvl w:val="2"/>
+          <w:numId w:val="8"/>
+        </w:numPr>
+      </w:pPr>
+      <w:r>
+        <w:lastRenderedPageBreak/>
+        <w:t xml:space="preserve">It could be that the current offers (coffee, tea, certain food items) aren’t as appealing. Perhaps introduce or highlight products that data shows men </w:t>
+      </w:r>
+      <w:r>
+        <w:t>favour</w:t>
+      </w:r>
+      <w:r>
+        <w:t>, and tie offers to those.</w:t>
+      </w:r>
+    </w:p>
+    <w:p>
+      <w:pPr>
+        <w:numPr>
+          <w:ilvl w:val="2"/>
+          <w:numId w:val="8"/>
+        </w:numPr>
+      </w:pPr>
+      <w:r>
+        <w:t xml:space="preserve">Another idea is to use </w:t>
+      </w:r>
+      <w:r>
+        <w:rPr>
+          <w:b/>
+          <w:bCs/>
+        </w:rPr>
+        <w:t>informational offers for men</w:t>
+      </w:r>
+      <w:r>
+        <w:t xml:space="preserve"> that later lead into a targeted discount. For example, an informational offer about a new product, followed a week later by a personali</w:t>
+      </w:r>
+      <w:r>
+        <w:t>s</w:t>
+      </w:r>
+      <w:r>
+        <w:t>ed discount on that product might gradually hook those who didn’t respond to generic offers.</w:t>
+      </w:r>
+    </w:p>
+    <w:p>
+      <w:pPr>
+        <w:numPr>
+          <w:ilvl w:val="0"/>
+          <w:numId w:val="8"/>
+        </w:numPr>
+      </w:pPr>
+      <w:r>
+        <w:rPr>
+          <w:b/>
+          <w:bCs/>
+        </w:rPr>
+        <w:t>Improve Offer Visibility and Engagement:</w:t>
+      </w:r>
+      <w:r>
+        <w:br/>
+        <w:t>Regardless of targeting, once an offer is sent, ensuring the customer notices it is crucial. Our analysis of view vs. completion underscored that an unseen offer is often a wasted offer. Starbucks should:</w:t>
+      </w:r>
+    </w:p>
+    <w:p>
+      <w:pPr>
+        <w:numPr>
+          <w:ilvl w:val="1"/>
+          <w:numId w:val="8"/>
+        </w:numPr>
+      </w:pPr>
+      <w:r>
+        <w:t xml:space="preserve">Send a </w:t>
+      </w:r>
+      <w:r>
+        <w:rPr>
+          <w:b/>
+          <w:bCs/>
+        </w:rPr>
+        <w:t>reminder notification</w:t>
+      </w:r>
+      <w:r>
+        <w:t xml:space="preserve"> if an offer is nearing expiration and hasn’t been used (and if the customer hasn’t viewed it yet). A gentle nudge like “Don’t miss out on your reward!” could improve view rates and hence completion.</w:t>
+      </w:r>
+    </w:p>
+    <w:p>
+      <w:pPr>
+        <w:numPr>
+          <w:ilvl w:val="1"/>
+          <w:numId w:val="8"/>
+        </w:numPr>
+      </w:pPr>
+      <w:r>
+        <w:t>Highlight offers in the mobile app interface more prominently. Perhaps a banner or a badge on the app icon indicating an unused offer. The more the offer stands out, the higher the chance the customer will open it.</w:t>
+      </w:r>
+    </w:p>
+    <w:p>
+      <w:pPr>
+        <w:numPr>
+          <w:ilvl w:val="0"/>
+          <w:numId w:val="8"/>
+        </w:numPr>
+      </w:pPr>
+      <w:r>
+        <w:rPr>
+          <w:b/>
+          <w:bCs/>
+        </w:rPr>
+        <w:t>Further Segment and Experiment:</w:t>
+      </w:r>
+      <w:r>
+        <w:br/>
+        <w:t>Starbucks can drill down further</w:t>
+      </w:r>
+      <w:r>
+        <w:t xml:space="preserve"> by c</w:t>
+      </w:r>
+      <w:r>
+        <w:t>onduct</w:t>
+      </w:r>
+      <w:r>
+        <w:t>ing</w:t>
+      </w:r>
+      <w:r>
+        <w:t xml:space="preserve"> </w:t>
+      </w:r>
+      <w:r>
+        <w:rPr>
+          <w:b/>
+          <w:bCs/>
+        </w:rPr>
+        <w:t>A/B tests</w:t>
+      </w:r>
+      <w:r>
+        <w:t xml:space="preserve"> within segments to see what specific tweaks improve response. For instance, within the under-3</w:t>
+      </w:r>
+      <w:r>
+        <w:t>5</w:t>
+      </w:r>
+      <w:r>
+        <w:t xml:space="preserve"> group, test different offer messaging or different incentive levels to see what</w:t>
+      </w:r>
+      <w:r>
+        <w:t xml:space="preserve"> impacts them more</w:t>
+      </w:r>
+      <w:r>
+        <w:t>, since we know this group is currently under-performing.</w:t>
+      </w:r>
+    </w:p>
+    <w:p>
+      <w:pPr>
+        <w:rPr>
+          <w:b/>
+          <w:bCs/>
+        </w:rPr>
+      </w:pPr>
+      <w:r>
+        <w:rPr>
+          <w:b/>
+          <w:bCs/>
+        </w:rPr>
+        <w:t>Conclusion</w:t>
+      </w:r>
+    </w:p>
+    <w:p>
+      <w:r>
+        <w:t xml:space="preserve">This analysis uncovered clear patterns in how different customer demographics respond to Starbucks’ promotional offers. </w:t>
+      </w:r>
+      <w:r>
+        <w:rPr>
+          <w:b/>
+          <w:bCs/>
+        </w:rPr>
+        <w:t>Older, higher-income female customers</w:t>
+      </w:r>
+      <w:r>
+        <w:t xml:space="preserve"> show the highest engagement, particularly with </w:t>
+      </w:r>
+      <w:r>
+        <w:rPr>
+          <w:b/>
+          <w:bCs/>
+        </w:rPr>
+        <w:t>discount offers</w:t>
+      </w:r>
+      <w:r>
+        <w:t xml:space="preserve">, while </w:t>
+      </w:r>
+      <w:r>
+        <w:rPr>
+          <w:b/>
+          <w:bCs/>
+        </w:rPr>
+        <w:t>younger, lower-income male customers</w:t>
+      </w:r>
+      <w:r>
+        <w:t xml:space="preserve"> are the least responsive, especially to BOGOs.</w:t>
+      </w:r>
+    </w:p>
+    <w:p>
+      <w:r>
+        <w:t>To support these findings, we built a predictive model that accurately forecasts offer success using demographic and offer features. This model enables Starbucks to personalize marketing by matching the right offer to the right customer.</w:t>
+      </w:r>
+    </w:p>
+    <w:p>
+      <w:r>
+        <w:rPr>
+          <w:b/>
+          <w:bCs/>
+        </w:rPr>
+        <w:t>In short</w:t>
+      </w:r>
+      <w:r>
+        <w:t>, middle-aged and older women with higher incomes are the most likely to complete offers—especially discounts—making them a high-value target group. Conversely, younger men are less likely to engage</w:t>
+      </w:r>
+      <w:r>
+        <w:t>.</w:t>
+      </w:r>
+    </w:p>
+    <w:p>
+      <w:r>
+        <w:t xml:space="preserve">By leveraging both the insights and the model, Starbucks can </w:t>
+      </w:r>
+      <w:r>
+        <w:rPr>
+          <w:b/>
+          <w:bCs/>
+        </w:rPr>
+        <w:t>optimize promotions for maximum return</w:t>
+      </w:r>
+      <w:r>
+        <w:t>, focusing on proven responders while testing new strategies to convert under-engaged segments</w:t>
+      </w:r>
+      <w:r>
+        <w:t>.</w:t>
+      </w:r>
+    </w:p>
+    <w:p/>
     <w:sectPr>
       <w:pgSz w:w="11906" w:h="16838"/>
       <w:pgMar w:top="1440" w:right="1440" w:bottom="1440" w:left="1440" w:header="708" w:footer="708" w:gutter="0"/>
@@ -1235,6 +2947,686 @@
     </w:lvl>
   </w:abstractNum>
   <w:abstractNum w:abstractNumId="2" w15:restartNumberingAfterBreak="0">
+    <w:nsid w:val="1A527679"/>
+    <w:multiLevelType w:val="multilevel"/>
+    <w:tmpl w:val="98D22BD2"/>
+    <w:lvl w:ilvl="0">
+      <w:start w:val="1"/>
+      <w:numFmt w:val="bullet"/>
+      <w:lvlText w:val=""/>
+      <w:lvlJc w:val="left"/>
+      <w:pPr>
+        <w:tabs>
+          <w:tab w:val="num" w:pos="720"/>
+        </w:tabs>
+        <w:ind w:left="720" w:hanging="360"/>
+      </w:pPr>
+      <w:rPr>
+        <w:rFonts w:ascii="Symbol" w:hAnsi="Symbol" w:hint="default"/>
+        <w:sz w:val="20"/>
+      </w:rPr>
+    </w:lvl>
+    <w:lvl w:ilvl="1">
+      <w:start w:val="1"/>
+      <w:numFmt w:val="bullet"/>
+      <w:lvlText w:val="o"/>
+      <w:lvlJc w:val="left"/>
+      <w:pPr>
+        <w:tabs>
+          <w:tab w:val="num" w:pos="1440"/>
+        </w:tabs>
+        <w:ind w:left="1440" w:hanging="360"/>
+      </w:pPr>
+      <w:rPr>
+        <w:rFonts w:ascii="Courier New" w:hAnsi="Courier New" w:hint="default"/>
+        <w:sz w:val="20"/>
+      </w:rPr>
+    </w:lvl>
+    <w:lvl w:ilvl="2" w:tentative="1">
+      <w:start w:val="1"/>
+      <w:numFmt w:val="bullet"/>
+      <w:lvlText w:val=""/>
+      <w:lvlJc w:val="left"/>
+      <w:pPr>
+        <w:tabs>
+          <w:tab w:val="num" w:pos="2160"/>
+        </w:tabs>
+        <w:ind w:left="2160" w:hanging="360"/>
+      </w:pPr>
+      <w:rPr>
+        <w:rFonts w:ascii="Wingdings" w:hAnsi="Wingdings" w:hint="default"/>
+        <w:sz w:val="20"/>
+      </w:rPr>
+    </w:lvl>
+    <w:lvl w:ilvl="3" w:tentative="1">
+      <w:start w:val="1"/>
+      <w:numFmt w:val="bullet"/>
+      <w:lvlText w:val=""/>
+      <w:lvlJc w:val="left"/>
+      <w:pPr>
+        <w:tabs>
+          <w:tab w:val="num" w:pos="2880"/>
+        </w:tabs>
+        <w:ind w:left="2880" w:hanging="360"/>
+      </w:pPr>
+      <w:rPr>
+        <w:rFonts w:ascii="Wingdings" w:hAnsi="Wingdings" w:hint="default"/>
+        <w:sz w:val="20"/>
+      </w:rPr>
+    </w:lvl>
+    <w:lvl w:ilvl="4" w:tentative="1">
+      <w:start w:val="1"/>
+      <w:numFmt w:val="bullet"/>
+      <w:lvlText w:val=""/>
+      <w:lvlJc w:val="left"/>
+      <w:pPr>
+        <w:tabs>
+          <w:tab w:val="num" w:pos="3600"/>
+        </w:tabs>
+        <w:ind w:left="3600" w:hanging="360"/>
+      </w:pPr>
+      <w:rPr>
+        <w:rFonts w:ascii="Wingdings" w:hAnsi="Wingdings" w:hint="default"/>
+        <w:sz w:val="20"/>
+      </w:rPr>
+    </w:lvl>
+    <w:lvl w:ilvl="5" w:tentative="1">
+      <w:start w:val="1"/>
+      <w:numFmt w:val="bullet"/>
+      <w:lvlText w:val=""/>
+      <w:lvlJc w:val="left"/>
+      <w:pPr>
+        <w:tabs>
+          <w:tab w:val="num" w:pos="4320"/>
+        </w:tabs>
+        <w:ind w:left="4320" w:hanging="360"/>
+      </w:pPr>
+      <w:rPr>
+        <w:rFonts w:ascii="Wingdings" w:hAnsi="Wingdings" w:hint="default"/>
+        <w:sz w:val="20"/>
+      </w:rPr>
+    </w:lvl>
+    <w:lvl w:ilvl="6" w:tentative="1">
+      <w:start w:val="1"/>
+      <w:numFmt w:val="bullet"/>
+      <w:lvlText w:val=""/>
+      <w:lvlJc w:val="left"/>
+      <w:pPr>
+        <w:tabs>
+          <w:tab w:val="num" w:pos="5040"/>
+        </w:tabs>
+        <w:ind w:left="5040" w:hanging="360"/>
+      </w:pPr>
+      <w:rPr>
+        <w:rFonts w:ascii="Wingdings" w:hAnsi="Wingdings" w:hint="default"/>
+        <w:sz w:val="20"/>
+      </w:rPr>
+    </w:lvl>
+    <w:lvl w:ilvl="7" w:tentative="1">
+      <w:start w:val="1"/>
+      <w:numFmt w:val="bullet"/>
+      <w:lvlText w:val=""/>
+      <w:lvlJc w:val="left"/>
+      <w:pPr>
+        <w:tabs>
+          <w:tab w:val="num" w:pos="5760"/>
+        </w:tabs>
+        <w:ind w:left="5760" w:hanging="360"/>
+      </w:pPr>
+      <w:rPr>
+        <w:rFonts w:ascii="Wingdings" w:hAnsi="Wingdings" w:hint="default"/>
+        <w:sz w:val="20"/>
+      </w:rPr>
+    </w:lvl>
+    <w:lvl w:ilvl="8" w:tentative="1">
+      <w:start w:val="1"/>
+      <w:numFmt w:val="bullet"/>
+      <w:lvlText w:val=""/>
+      <w:lvlJc w:val="left"/>
+      <w:pPr>
+        <w:tabs>
+          <w:tab w:val="num" w:pos="6480"/>
+        </w:tabs>
+        <w:ind w:left="6480" w:hanging="360"/>
+      </w:pPr>
+      <w:rPr>
+        <w:rFonts w:ascii="Wingdings" w:hAnsi="Wingdings" w:hint="default"/>
+        <w:sz w:val="20"/>
+      </w:rPr>
+    </w:lvl>
+  </w:abstractNum>
+  <w:abstractNum w:abstractNumId="3" w15:restartNumberingAfterBreak="0">
+    <w:nsid w:val="25E902B6"/>
+    <w:multiLevelType w:val="hybridMultilevel"/>
+    <w:tmpl w:val="0B74B14C"/>
+    <w:lvl w:ilvl="0" w:tplc="50762C12">
+      <w:numFmt w:val="bullet"/>
+      <w:lvlText w:val="-"/>
+      <w:lvlJc w:val="left"/>
+      <w:pPr>
+        <w:ind w:left="720" w:hanging="360"/>
+      </w:pPr>
+      <w:rPr>
+        <w:rFonts w:ascii="Aptos" w:eastAsiaTheme="minorHAnsi" w:hAnsi="Aptos" w:cstheme="minorBidi" w:hint="default"/>
+      </w:rPr>
+    </w:lvl>
+    <w:lvl w:ilvl="1" w:tplc="08090003" w:tentative="1">
+      <w:start w:val="1"/>
+      <w:numFmt w:val="bullet"/>
+      <w:lvlText w:val="o"/>
+      <w:lvlJc w:val="left"/>
+      <w:pPr>
+        <w:ind w:left="1440" w:hanging="360"/>
+      </w:pPr>
+      <w:rPr>
+        <w:rFonts w:ascii="Courier New" w:hAnsi="Courier New" w:cs="Courier New" w:hint="default"/>
+      </w:rPr>
+    </w:lvl>
+    <w:lvl w:ilvl="2" w:tplc="08090005" w:tentative="1">
+      <w:start w:val="1"/>
+      <w:numFmt w:val="bullet"/>
+      <w:lvlText w:val=""/>
+      <w:lvlJc w:val="left"/>
+      <w:pPr>
+        <w:ind w:left="2160" w:hanging="360"/>
+      </w:pPr>
+      <w:rPr>
+        <w:rFonts w:ascii="Wingdings" w:hAnsi="Wingdings" w:hint="default"/>
+      </w:rPr>
+    </w:lvl>
+    <w:lvl w:ilvl="3" w:tplc="08090001" w:tentative="1">
+      <w:start w:val="1"/>
+      <w:numFmt w:val="bullet"/>
+      <w:lvlText w:val=""/>
+      <w:lvlJc w:val="left"/>
+      <w:pPr>
+        <w:ind w:left="2880" w:hanging="360"/>
+      </w:pPr>
+      <w:rPr>
+        <w:rFonts w:ascii="Symbol" w:hAnsi="Symbol" w:hint="default"/>
+      </w:rPr>
+    </w:lvl>
+    <w:lvl w:ilvl="4" w:tplc="08090003" w:tentative="1">
+      <w:start w:val="1"/>
+      <w:numFmt w:val="bullet"/>
+      <w:lvlText w:val="o"/>
+      <w:lvlJc w:val="left"/>
+      <w:pPr>
+        <w:ind w:left="3600" w:hanging="360"/>
+      </w:pPr>
+      <w:rPr>
+        <w:rFonts w:ascii="Courier New" w:hAnsi="Courier New" w:cs="Courier New" w:hint="default"/>
+      </w:rPr>
+    </w:lvl>
+    <w:lvl w:ilvl="5" w:tplc="08090005" w:tentative="1">
+      <w:start w:val="1"/>
+      <w:numFmt w:val="bullet"/>
+      <w:lvlText w:val=""/>
+      <w:lvlJc w:val="left"/>
+      <w:pPr>
+        <w:ind w:left="4320" w:hanging="360"/>
+      </w:pPr>
+      <w:rPr>
+        <w:rFonts w:ascii="Wingdings" w:hAnsi="Wingdings" w:hint="default"/>
+      </w:rPr>
+    </w:lvl>
+    <w:lvl w:ilvl="6" w:tplc="08090001" w:tentative="1">
+      <w:start w:val="1"/>
+      <w:numFmt w:val="bullet"/>
+      <w:lvlText w:val=""/>
+      <w:lvlJc w:val="left"/>
+      <w:pPr>
+        <w:ind w:left="5040" w:hanging="360"/>
+      </w:pPr>
+      <w:rPr>
+        <w:rFonts w:ascii="Symbol" w:hAnsi="Symbol" w:hint="default"/>
+      </w:rPr>
+    </w:lvl>
+    <w:lvl w:ilvl="7" w:tplc="08090003" w:tentative="1">
+      <w:start w:val="1"/>
+      <w:numFmt w:val="bullet"/>
+      <w:lvlText w:val="o"/>
+      <w:lvlJc w:val="left"/>
+      <w:pPr>
+        <w:ind w:left="5760" w:hanging="360"/>
+      </w:pPr>
+      <w:rPr>
+        <w:rFonts w:ascii="Courier New" w:hAnsi="Courier New" w:cs="Courier New" w:hint="default"/>
+      </w:rPr>
+    </w:lvl>
+    <w:lvl w:ilvl="8" w:tplc="08090005" w:tentative="1">
+      <w:start w:val="1"/>
+      <w:numFmt w:val="bullet"/>
+      <w:lvlText w:val=""/>
+      <w:lvlJc w:val="left"/>
+      <w:pPr>
+        <w:ind w:left="6480" w:hanging="360"/>
+      </w:pPr>
+      <w:rPr>
+        <w:rFonts w:ascii="Wingdings" w:hAnsi="Wingdings" w:hint="default"/>
+      </w:rPr>
+    </w:lvl>
+  </w:abstractNum>
+  <w:abstractNum w:abstractNumId="4" w15:restartNumberingAfterBreak="0">
+    <w:nsid w:val="30415761"/>
+    <w:multiLevelType w:val="multilevel"/>
+    <w:tmpl w:val="D04682DE"/>
+    <w:lvl w:ilvl="0">
+      <w:start w:val="1"/>
+      <w:numFmt w:val="decimal"/>
+      <w:lvlText w:val="%1."/>
+      <w:lvlJc w:val="left"/>
+      <w:pPr>
+        <w:tabs>
+          <w:tab w:val="num" w:pos="720"/>
+        </w:tabs>
+        <w:ind w:left="720" w:hanging="360"/>
+      </w:pPr>
+    </w:lvl>
+    <w:lvl w:ilvl="1">
+      <w:start w:val="1"/>
+      <w:numFmt w:val="bullet"/>
+      <w:lvlText w:val="o"/>
+      <w:lvlJc w:val="left"/>
+      <w:pPr>
+        <w:tabs>
+          <w:tab w:val="num" w:pos="1440"/>
+        </w:tabs>
+        <w:ind w:left="1440" w:hanging="360"/>
+      </w:pPr>
+      <w:rPr>
+        <w:rFonts w:ascii="Courier New" w:hAnsi="Courier New" w:hint="default"/>
+        <w:sz w:val="20"/>
+      </w:rPr>
+    </w:lvl>
+    <w:lvl w:ilvl="2">
+      <w:start w:val="1"/>
+      <w:numFmt w:val="bullet"/>
+      <w:lvlText w:val=""/>
+      <w:lvlJc w:val="left"/>
+      <w:pPr>
+        <w:tabs>
+          <w:tab w:val="num" w:pos="2160"/>
+        </w:tabs>
+        <w:ind w:left="2160" w:hanging="360"/>
+      </w:pPr>
+      <w:rPr>
+        <w:rFonts w:ascii="Wingdings" w:hAnsi="Wingdings" w:hint="default"/>
+        <w:sz w:val="20"/>
+      </w:rPr>
+    </w:lvl>
+    <w:lvl w:ilvl="3" w:tentative="1">
+      <w:start w:val="1"/>
+      <w:numFmt w:val="decimal"/>
+      <w:lvlText w:val="%4."/>
+      <w:lvlJc w:val="left"/>
+      <w:pPr>
+        <w:tabs>
+          <w:tab w:val="num" w:pos="2880"/>
+        </w:tabs>
+        <w:ind w:left="2880" w:hanging="360"/>
+      </w:pPr>
+    </w:lvl>
+    <w:lvl w:ilvl="4" w:tentative="1">
+      <w:start w:val="1"/>
+      <w:numFmt w:val="decimal"/>
+      <w:lvlText w:val="%5."/>
+      <w:lvlJc w:val="left"/>
+      <w:pPr>
+        <w:tabs>
+          <w:tab w:val="num" w:pos="3600"/>
+        </w:tabs>
+        <w:ind w:left="3600" w:hanging="360"/>
+      </w:pPr>
+    </w:lvl>
+    <w:lvl w:ilvl="5" w:tentative="1">
+      <w:start w:val="1"/>
+      <w:numFmt w:val="decimal"/>
+      <w:lvlText w:val="%6."/>
+      <w:lvlJc w:val="left"/>
+      <w:pPr>
+        <w:tabs>
+          <w:tab w:val="num" w:pos="4320"/>
+        </w:tabs>
+        <w:ind w:left="4320" w:hanging="360"/>
+      </w:pPr>
+    </w:lvl>
+    <w:lvl w:ilvl="6" w:tentative="1">
+      <w:start w:val="1"/>
+      <w:numFmt w:val="decimal"/>
+      <w:lvlText w:val="%7."/>
+      <w:lvlJc w:val="left"/>
+      <w:pPr>
+        <w:tabs>
+          <w:tab w:val="num" w:pos="5040"/>
+        </w:tabs>
+        <w:ind w:left="5040" w:hanging="360"/>
+      </w:pPr>
+    </w:lvl>
+    <w:lvl w:ilvl="7" w:tentative="1">
+      <w:start w:val="1"/>
+      <w:numFmt w:val="decimal"/>
+      <w:lvlText w:val="%8."/>
+      <w:lvlJc w:val="left"/>
+      <w:pPr>
+        <w:tabs>
+          <w:tab w:val="num" w:pos="5760"/>
+        </w:tabs>
+        <w:ind w:left="5760" w:hanging="360"/>
+      </w:pPr>
+    </w:lvl>
+    <w:lvl w:ilvl="8" w:tentative="1">
+      <w:start w:val="1"/>
+      <w:numFmt w:val="decimal"/>
+      <w:lvlText w:val="%9."/>
+      <w:lvlJc w:val="left"/>
+      <w:pPr>
+        <w:tabs>
+          <w:tab w:val="num" w:pos="6480"/>
+        </w:tabs>
+        <w:ind w:left="6480" w:hanging="360"/>
+      </w:pPr>
+    </w:lvl>
+  </w:abstractNum>
+  <w:abstractNum w:abstractNumId="5" w15:restartNumberingAfterBreak="0">
+    <w:nsid w:val="3A686998"/>
+    <w:multiLevelType w:val="multilevel"/>
+    <w:tmpl w:val="95988994"/>
+    <w:lvl w:ilvl="0">
+      <w:start w:val="1"/>
+      <w:numFmt w:val="bullet"/>
+      <w:lvlText w:val=""/>
+      <w:lvlJc w:val="left"/>
+      <w:pPr>
+        <w:tabs>
+          <w:tab w:val="num" w:pos="720"/>
+        </w:tabs>
+        <w:ind w:left="720" w:hanging="360"/>
+      </w:pPr>
+      <w:rPr>
+        <w:rFonts w:ascii="Symbol" w:hAnsi="Symbol" w:hint="default"/>
+        <w:sz w:val="20"/>
+      </w:rPr>
+    </w:lvl>
+    <w:lvl w:ilvl="1">
+      <w:start w:val="1"/>
+      <w:numFmt w:val="bullet"/>
+      <w:lvlText w:val="o"/>
+      <w:lvlJc w:val="left"/>
+      <w:pPr>
+        <w:tabs>
+          <w:tab w:val="num" w:pos="1440"/>
+        </w:tabs>
+        <w:ind w:left="1440" w:hanging="360"/>
+      </w:pPr>
+      <w:rPr>
+        <w:rFonts w:ascii="Courier New" w:hAnsi="Courier New" w:hint="default"/>
+        <w:sz w:val="20"/>
+      </w:rPr>
+    </w:lvl>
+    <w:lvl w:ilvl="2" w:tentative="1">
+      <w:start w:val="1"/>
+      <w:numFmt w:val="bullet"/>
+      <w:lvlText w:val=""/>
+      <w:lvlJc w:val="left"/>
+      <w:pPr>
+        <w:tabs>
+          <w:tab w:val="num" w:pos="2160"/>
+        </w:tabs>
+        <w:ind w:left="2160" w:hanging="360"/>
+      </w:pPr>
+      <w:rPr>
+        <w:rFonts w:ascii="Wingdings" w:hAnsi="Wingdings" w:hint="default"/>
+        <w:sz w:val="20"/>
+      </w:rPr>
+    </w:lvl>
+    <w:lvl w:ilvl="3" w:tentative="1">
+      <w:start w:val="1"/>
+      <w:numFmt w:val="bullet"/>
+      <w:lvlText w:val=""/>
+      <w:lvlJc w:val="left"/>
+      <w:pPr>
+        <w:tabs>
+          <w:tab w:val="num" w:pos="2880"/>
+        </w:tabs>
+        <w:ind w:left="2880" w:hanging="360"/>
+      </w:pPr>
+      <w:rPr>
+        <w:rFonts w:ascii="Wingdings" w:hAnsi="Wingdings" w:hint="default"/>
+        <w:sz w:val="20"/>
+      </w:rPr>
+    </w:lvl>
+    <w:lvl w:ilvl="4" w:tentative="1">
+      <w:start w:val="1"/>
+      <w:numFmt w:val="bullet"/>
+      <w:lvlText w:val=""/>
+      <w:lvlJc w:val="left"/>
+      <w:pPr>
+        <w:tabs>
+          <w:tab w:val="num" w:pos="3600"/>
+        </w:tabs>
+        <w:ind w:left="3600" w:hanging="360"/>
+      </w:pPr>
+      <w:rPr>
+        <w:rFonts w:ascii="Wingdings" w:hAnsi="Wingdings" w:hint="default"/>
+        <w:sz w:val="20"/>
+      </w:rPr>
+    </w:lvl>
+    <w:lvl w:ilvl="5" w:tentative="1">
+      <w:start w:val="1"/>
+      <w:numFmt w:val="bullet"/>
+      <w:lvlText w:val=""/>
+      <w:lvlJc w:val="left"/>
+      <w:pPr>
+        <w:tabs>
+          <w:tab w:val="num" w:pos="4320"/>
+        </w:tabs>
+        <w:ind w:left="4320" w:hanging="360"/>
+      </w:pPr>
+      <w:rPr>
+        <w:rFonts w:ascii="Wingdings" w:hAnsi="Wingdings" w:hint="default"/>
+        <w:sz w:val="20"/>
+      </w:rPr>
+    </w:lvl>
+    <w:lvl w:ilvl="6" w:tentative="1">
+      <w:start w:val="1"/>
+      <w:numFmt w:val="bullet"/>
+      <w:lvlText w:val=""/>
+      <w:lvlJc w:val="left"/>
+      <w:pPr>
+        <w:tabs>
+          <w:tab w:val="num" w:pos="5040"/>
+        </w:tabs>
+        <w:ind w:left="5040" w:hanging="360"/>
+      </w:pPr>
+      <w:rPr>
+        <w:rFonts w:ascii="Wingdings" w:hAnsi="Wingdings" w:hint="default"/>
+        <w:sz w:val="20"/>
+      </w:rPr>
+    </w:lvl>
+    <w:lvl w:ilvl="7" w:tentative="1">
+      <w:start w:val="1"/>
+      <w:numFmt w:val="bullet"/>
+      <w:lvlText w:val=""/>
+      <w:lvlJc w:val="left"/>
+      <w:pPr>
+        <w:tabs>
+          <w:tab w:val="num" w:pos="5760"/>
+        </w:tabs>
+        <w:ind w:left="5760" w:hanging="360"/>
+      </w:pPr>
+      <w:rPr>
+        <w:rFonts w:ascii="Wingdings" w:hAnsi="Wingdings" w:hint="default"/>
+        <w:sz w:val="20"/>
+      </w:rPr>
+    </w:lvl>
+    <w:lvl w:ilvl="8" w:tentative="1">
+      <w:start w:val="1"/>
+      <w:numFmt w:val="bullet"/>
+      <w:lvlText w:val=""/>
+      <w:lvlJc w:val="left"/>
+      <w:pPr>
+        <w:tabs>
+          <w:tab w:val="num" w:pos="6480"/>
+        </w:tabs>
+        <w:ind w:left="6480" w:hanging="360"/>
+      </w:pPr>
+      <w:rPr>
+        <w:rFonts w:ascii="Wingdings" w:hAnsi="Wingdings" w:hint="default"/>
+        <w:sz w:val="20"/>
+      </w:rPr>
+    </w:lvl>
+  </w:abstractNum>
+  <w:abstractNum w:abstractNumId="6" w15:restartNumberingAfterBreak="0">
+    <w:nsid w:val="3DE821B9"/>
+    <w:multiLevelType w:val="multilevel"/>
+    <w:tmpl w:val="FB9ADA06"/>
+    <w:lvl w:ilvl="0">
+      <w:start w:val="1"/>
+      <w:numFmt w:val="bullet"/>
+      <w:lvlText w:val=""/>
+      <w:lvlJc w:val="left"/>
+      <w:pPr>
+        <w:tabs>
+          <w:tab w:val="num" w:pos="720"/>
+        </w:tabs>
+        <w:ind w:left="720" w:hanging="360"/>
+      </w:pPr>
+      <w:rPr>
+        <w:rFonts w:ascii="Symbol" w:hAnsi="Symbol" w:hint="default"/>
+        <w:sz w:val="20"/>
+      </w:rPr>
+    </w:lvl>
+    <w:lvl w:ilvl="1" w:tentative="1">
+      <w:start w:val="1"/>
+      <w:numFmt w:val="bullet"/>
+      <w:lvlText w:val="o"/>
+      <w:lvlJc w:val="left"/>
+      <w:pPr>
+        <w:tabs>
+          <w:tab w:val="num" w:pos="1440"/>
+        </w:tabs>
+        <w:ind w:left="1440" w:hanging="360"/>
+      </w:pPr>
+      <w:rPr>
+        <w:rFonts w:ascii="Courier New" w:hAnsi="Courier New" w:hint="default"/>
+        <w:sz w:val="20"/>
+      </w:rPr>
+    </w:lvl>
+    <w:lvl w:ilvl="2" w:tentative="1">
+      <w:start w:val="1"/>
+      <w:numFmt w:val="bullet"/>
+      <w:lvlText w:val=""/>
+      <w:lvlJc w:val="left"/>
+      <w:pPr>
+        <w:tabs>
+          <w:tab w:val="num" w:pos="2160"/>
+        </w:tabs>
+        <w:ind w:left="2160" w:hanging="360"/>
+      </w:pPr>
+      <w:rPr>
+        <w:rFonts w:ascii="Wingdings" w:hAnsi="Wingdings" w:hint="default"/>
+        <w:sz w:val="20"/>
+      </w:rPr>
+    </w:lvl>
+    <w:lvl w:ilvl="3" w:tentative="1">
+      <w:start w:val="1"/>
+      <w:numFmt w:val="bullet"/>
+      <w:lvlText w:val=""/>
+      <w:lvlJc w:val="left"/>
+      <w:pPr>
+        <w:tabs>
+          <w:tab w:val="num" w:pos="2880"/>
+        </w:tabs>
+        <w:ind w:left="2880" w:hanging="360"/>
+      </w:pPr>
+      <w:rPr>
+        <w:rFonts w:ascii="Wingdings" w:hAnsi="Wingdings" w:hint="default"/>
+        <w:sz w:val="20"/>
+      </w:rPr>
+    </w:lvl>
+    <w:lvl w:ilvl="4" w:tentative="1">
+      <w:start w:val="1"/>
+      <w:numFmt w:val="bullet"/>
+      <w:lvlText w:val=""/>
+      <w:lvlJc w:val="left"/>
+      <w:pPr>
+        <w:tabs>
+          <w:tab w:val="num" w:pos="3600"/>
+        </w:tabs>
+        <w:ind w:left="3600" w:hanging="360"/>
+      </w:pPr>
+      <w:rPr>
+        <w:rFonts w:ascii="Wingdings" w:hAnsi="Wingdings" w:hint="default"/>
+        <w:sz w:val="20"/>
+      </w:rPr>
+    </w:lvl>
+    <w:lvl w:ilvl="5" w:tentative="1">
+      <w:start w:val="1"/>
+      <w:numFmt w:val="bullet"/>
+      <w:lvlText w:val=""/>
+      <w:lvlJc w:val="left"/>
+      <w:pPr>
+        <w:tabs>
+          <w:tab w:val="num" w:pos="4320"/>
+        </w:tabs>
+        <w:ind w:left="4320" w:hanging="360"/>
+      </w:pPr>
+      <w:rPr>
+        <w:rFonts w:ascii="Wingdings" w:hAnsi="Wingdings" w:hint="default"/>
+        <w:sz w:val="20"/>
+      </w:rPr>
+    </w:lvl>
+    <w:lvl w:ilvl="6" w:tentative="1">
+      <w:start w:val="1"/>
+      <w:numFmt w:val="bullet"/>
+      <w:lvlText w:val=""/>
+      <w:lvlJc w:val="left"/>
+      <w:pPr>
+        <w:tabs>
+          <w:tab w:val="num" w:pos="5040"/>
+        </w:tabs>
+        <w:ind w:left="5040" w:hanging="360"/>
+      </w:pPr>
+      <w:rPr>
+        <w:rFonts w:ascii="Wingdings" w:hAnsi="Wingdings" w:hint="default"/>
+        <w:sz w:val="20"/>
+      </w:rPr>
+    </w:lvl>
+    <w:lvl w:ilvl="7" w:tentative="1">
+      <w:start w:val="1"/>
+      <w:numFmt w:val="bullet"/>
+      <w:lvlText w:val=""/>
+      <w:lvlJc w:val="left"/>
+      <w:pPr>
+        <w:tabs>
+          <w:tab w:val="num" w:pos="5760"/>
+        </w:tabs>
+        <w:ind w:left="5760" w:hanging="360"/>
+      </w:pPr>
+      <w:rPr>
+        <w:rFonts w:ascii="Wingdings" w:hAnsi="Wingdings" w:hint="default"/>
+        <w:sz w:val="20"/>
+      </w:rPr>
+    </w:lvl>
+    <w:lvl w:ilvl="8" w:tentative="1">
+      <w:start w:val="1"/>
+      <w:numFmt w:val="bullet"/>
+      <w:lvlText w:val=""/>
+      <w:lvlJc w:val="left"/>
+      <w:pPr>
+        <w:tabs>
+          <w:tab w:val="num" w:pos="6480"/>
+        </w:tabs>
+        <w:ind w:left="6480" w:hanging="360"/>
+      </w:pPr>
+      <w:rPr>
+        <w:rFonts w:ascii="Wingdings" w:hAnsi="Wingdings" w:hint="default"/>
+        <w:sz w:val="20"/>
+      </w:rPr>
+    </w:lvl>
+  </w:abstractNum>
+  <w:abstractNum w:abstractNumId="7" w15:restartNumberingAfterBreak="0">
     <w:nsid w:val="6B903054"/>
     <w:multiLevelType w:val="hybridMultilevel"/>
     <w:tmpl w:val="9516E57E"/>
@@ -1347,7 +3739,156 @@
       </w:rPr>
     </w:lvl>
   </w:abstractNum>
-  <w:abstractNum w:abstractNumId="3" w15:restartNumberingAfterBreak="0">
+  <w:abstractNum w:abstractNumId="8" w15:restartNumberingAfterBreak="0">
+    <w:nsid w:val="6D5A6228"/>
+    <w:multiLevelType w:val="multilevel"/>
+    <w:tmpl w:val="BBEE1440"/>
+    <w:lvl w:ilvl="0">
+      <w:start w:val="1"/>
+      <w:numFmt w:val="bullet"/>
+      <w:lvlText w:val=""/>
+      <w:lvlJc w:val="left"/>
+      <w:pPr>
+        <w:tabs>
+          <w:tab w:val="num" w:pos="720"/>
+        </w:tabs>
+        <w:ind w:left="720" w:hanging="360"/>
+      </w:pPr>
+      <w:rPr>
+        <w:rFonts w:ascii="Symbol" w:hAnsi="Symbol" w:hint="default"/>
+        <w:sz w:val="20"/>
+      </w:rPr>
+    </w:lvl>
+    <w:lvl w:ilvl="1">
+      <w:start w:val="1"/>
+      <w:numFmt w:val="bullet"/>
+      <w:lvlText w:val="o"/>
+      <w:lvlJc w:val="left"/>
+      <w:pPr>
+        <w:tabs>
+          <w:tab w:val="num" w:pos="1440"/>
+        </w:tabs>
+        <w:ind w:left="1440" w:hanging="360"/>
+      </w:pPr>
+      <w:rPr>
+        <w:rFonts w:ascii="Courier New" w:hAnsi="Courier New" w:hint="default"/>
+        <w:sz w:val="20"/>
+      </w:rPr>
+    </w:lvl>
+    <w:lvl w:ilvl="2" w:tentative="1">
+      <w:start w:val="1"/>
+      <w:numFmt w:val="bullet"/>
+      <w:lvlText w:val=""/>
+      <w:lvlJc w:val="left"/>
+      <w:pPr>
+        <w:tabs>
+          <w:tab w:val="num" w:pos="2160"/>
+        </w:tabs>
+        <w:ind w:left="2160" w:hanging="360"/>
+      </w:pPr>
+      <w:rPr>
+        <w:rFonts w:ascii="Wingdings" w:hAnsi="Wingdings" w:hint="default"/>
+        <w:sz w:val="20"/>
+      </w:rPr>
+    </w:lvl>
+    <w:lvl w:ilvl="3" w:tentative="1">
+      <w:start w:val="1"/>
+      <w:numFmt w:val="bullet"/>
+      <w:lvlText w:val=""/>
+      <w:lvlJc w:val="left"/>
+      <w:pPr>
+        <w:tabs>
+          <w:tab w:val="num" w:pos="2880"/>
+        </w:tabs>
+        <w:ind w:left="2880" w:hanging="360"/>
+      </w:pPr>
+      <w:rPr>
+        <w:rFonts w:ascii="Wingdings" w:hAnsi="Wingdings" w:hint="default"/>
+        <w:sz w:val="20"/>
+      </w:rPr>
+    </w:lvl>
+    <w:lvl w:ilvl="4" w:tentative="1">
+      <w:start w:val="1"/>
+      <w:numFmt w:val="bullet"/>
+      <w:lvlText w:val=""/>
+      <w:lvlJc w:val="left"/>
+      <w:pPr>
+        <w:tabs>
+          <w:tab w:val="num" w:pos="3600"/>
+        </w:tabs>
+        <w:ind w:left="3600" w:hanging="360"/>
+      </w:pPr>
+      <w:rPr>
+        <w:rFonts w:ascii="Wingdings" w:hAnsi="Wingdings" w:hint="default"/>
+        <w:sz w:val="20"/>
+      </w:rPr>
+    </w:lvl>
+    <w:lvl w:ilvl="5" w:tentative="1">
+      <w:start w:val="1"/>
+      <w:numFmt w:val="bullet"/>
+      <w:lvlText w:val=""/>
+      <w:lvlJc w:val="left"/>
+      <w:pPr>
+        <w:tabs>
+          <w:tab w:val="num" w:pos="4320"/>
+        </w:tabs>
+        <w:ind w:left="4320" w:hanging="360"/>
+      </w:pPr>
+      <w:rPr>
+        <w:rFonts w:ascii="Wingdings" w:hAnsi="Wingdings" w:hint="default"/>
+        <w:sz w:val="20"/>
+      </w:rPr>
+    </w:lvl>
+    <w:lvl w:ilvl="6" w:tentative="1">
+      <w:start w:val="1"/>
+      <w:numFmt w:val="bullet"/>
+      <w:lvlText w:val=""/>
+      <w:lvlJc w:val="left"/>
+      <w:pPr>
+        <w:tabs>
+          <w:tab w:val="num" w:pos="5040"/>
+        </w:tabs>
+        <w:ind w:left="5040" w:hanging="360"/>
+      </w:pPr>
+      <w:rPr>
+        <w:rFonts w:ascii="Wingdings" w:hAnsi="Wingdings" w:hint="default"/>
+        <w:sz w:val="20"/>
+      </w:rPr>
+    </w:lvl>
+    <w:lvl w:ilvl="7" w:tentative="1">
+      <w:start w:val="1"/>
+      <w:numFmt w:val="bullet"/>
+      <w:lvlText w:val=""/>
+      <w:lvlJc w:val="left"/>
+      <w:pPr>
+        <w:tabs>
+          <w:tab w:val="num" w:pos="5760"/>
+        </w:tabs>
+        <w:ind w:left="5760" w:hanging="360"/>
+      </w:pPr>
+      <w:rPr>
+        <w:rFonts w:ascii="Wingdings" w:hAnsi="Wingdings" w:hint="default"/>
+        <w:sz w:val="20"/>
+      </w:rPr>
+    </w:lvl>
+    <w:lvl w:ilvl="8" w:tentative="1">
+      <w:start w:val="1"/>
+      <w:numFmt w:val="bullet"/>
+      <w:lvlText w:val=""/>
+      <w:lvlJc w:val="left"/>
+      <w:pPr>
+        <w:tabs>
+          <w:tab w:val="num" w:pos="6480"/>
+        </w:tabs>
+        <w:ind w:left="6480" w:hanging="360"/>
+      </w:pPr>
+      <w:rPr>
+        <w:rFonts w:ascii="Wingdings" w:hAnsi="Wingdings" w:hint="default"/>
+        <w:sz w:val="20"/>
+      </w:rPr>
+    </w:lvl>
+  </w:abstractNum>
+  <w:abstractNum w:abstractNumId="9" w15:restartNumberingAfterBreak="0">
     <w:nsid w:val="790F174F"/>
     <w:multiLevelType w:val="hybridMultilevel"/>
     <w:tmpl w:val="B776AA2A"/>
@@ -1457,6 +3998,155 @@
       </w:pPr>
       <w:rPr>
         <w:rFonts w:ascii="Wingdings" w:hAnsi="Wingdings" w:hint="default"/>
+      </w:rPr>
+    </w:lvl>
+  </w:abstractNum>
+  <w:abstractNum w:abstractNumId="10" w15:restartNumberingAfterBreak="0">
+    <w:nsid w:val="7CA76ADD"/>
+    <w:multiLevelType w:val="multilevel"/>
+    <w:tmpl w:val="E608852E"/>
+    <w:lvl w:ilvl="0">
+      <w:start w:val="1"/>
+      <w:numFmt w:val="bullet"/>
+      <w:lvlText w:val=""/>
+      <w:lvlJc w:val="left"/>
+      <w:pPr>
+        <w:tabs>
+          <w:tab w:val="num" w:pos="720"/>
+        </w:tabs>
+        <w:ind w:left="720" w:hanging="360"/>
+      </w:pPr>
+      <w:rPr>
+        <w:rFonts w:ascii="Symbol" w:hAnsi="Symbol" w:hint="default"/>
+        <w:sz w:val="20"/>
+      </w:rPr>
+    </w:lvl>
+    <w:lvl w:ilvl="1" w:tentative="1">
+      <w:start w:val="1"/>
+      <w:numFmt w:val="bullet"/>
+      <w:lvlText w:val="o"/>
+      <w:lvlJc w:val="left"/>
+      <w:pPr>
+        <w:tabs>
+          <w:tab w:val="num" w:pos="1440"/>
+        </w:tabs>
+        <w:ind w:left="1440" w:hanging="360"/>
+      </w:pPr>
+      <w:rPr>
+        <w:rFonts w:ascii="Courier New" w:hAnsi="Courier New" w:hint="default"/>
+        <w:sz w:val="20"/>
+      </w:rPr>
+    </w:lvl>
+    <w:lvl w:ilvl="2" w:tentative="1">
+      <w:start w:val="1"/>
+      <w:numFmt w:val="bullet"/>
+      <w:lvlText w:val=""/>
+      <w:lvlJc w:val="left"/>
+      <w:pPr>
+        <w:tabs>
+          <w:tab w:val="num" w:pos="2160"/>
+        </w:tabs>
+        <w:ind w:left="2160" w:hanging="360"/>
+      </w:pPr>
+      <w:rPr>
+        <w:rFonts w:ascii="Wingdings" w:hAnsi="Wingdings" w:hint="default"/>
+        <w:sz w:val="20"/>
+      </w:rPr>
+    </w:lvl>
+    <w:lvl w:ilvl="3" w:tentative="1">
+      <w:start w:val="1"/>
+      <w:numFmt w:val="bullet"/>
+      <w:lvlText w:val=""/>
+      <w:lvlJc w:val="left"/>
+      <w:pPr>
+        <w:tabs>
+          <w:tab w:val="num" w:pos="2880"/>
+        </w:tabs>
+        <w:ind w:left="2880" w:hanging="360"/>
+      </w:pPr>
+      <w:rPr>
+        <w:rFonts w:ascii="Wingdings" w:hAnsi="Wingdings" w:hint="default"/>
+        <w:sz w:val="20"/>
+      </w:rPr>
+    </w:lvl>
+    <w:lvl w:ilvl="4" w:tentative="1">
+      <w:start w:val="1"/>
+      <w:numFmt w:val="bullet"/>
+      <w:lvlText w:val=""/>
+      <w:lvlJc w:val="left"/>
+      <w:pPr>
+        <w:tabs>
+          <w:tab w:val="num" w:pos="3600"/>
+        </w:tabs>
+        <w:ind w:left="3600" w:hanging="360"/>
+      </w:pPr>
+      <w:rPr>
+        <w:rFonts w:ascii="Wingdings" w:hAnsi="Wingdings" w:hint="default"/>
+        <w:sz w:val="20"/>
+      </w:rPr>
+    </w:lvl>
+    <w:lvl w:ilvl="5" w:tentative="1">
+      <w:start w:val="1"/>
+      <w:numFmt w:val="bullet"/>
+      <w:lvlText w:val=""/>
+      <w:lvlJc w:val="left"/>
+      <w:pPr>
+        <w:tabs>
+          <w:tab w:val="num" w:pos="4320"/>
+        </w:tabs>
+        <w:ind w:left="4320" w:hanging="360"/>
+      </w:pPr>
+      <w:rPr>
+        <w:rFonts w:ascii="Wingdings" w:hAnsi="Wingdings" w:hint="default"/>
+        <w:sz w:val="20"/>
+      </w:rPr>
+    </w:lvl>
+    <w:lvl w:ilvl="6" w:tentative="1">
+      <w:start w:val="1"/>
+      <w:numFmt w:val="bullet"/>
+      <w:lvlText w:val=""/>
+      <w:lvlJc w:val="left"/>
+      <w:pPr>
+        <w:tabs>
+          <w:tab w:val="num" w:pos="5040"/>
+        </w:tabs>
+        <w:ind w:left="5040" w:hanging="360"/>
+      </w:pPr>
+      <w:rPr>
+        <w:rFonts w:ascii="Wingdings" w:hAnsi="Wingdings" w:hint="default"/>
+        <w:sz w:val="20"/>
+      </w:rPr>
+    </w:lvl>
+    <w:lvl w:ilvl="7" w:tentative="1">
+      <w:start w:val="1"/>
+      <w:numFmt w:val="bullet"/>
+      <w:lvlText w:val=""/>
+      <w:lvlJc w:val="left"/>
+      <w:pPr>
+        <w:tabs>
+          <w:tab w:val="num" w:pos="5760"/>
+        </w:tabs>
+        <w:ind w:left="5760" w:hanging="360"/>
+      </w:pPr>
+      <w:rPr>
+        <w:rFonts w:ascii="Wingdings" w:hAnsi="Wingdings" w:hint="default"/>
+        <w:sz w:val="20"/>
+      </w:rPr>
+    </w:lvl>
+    <w:lvl w:ilvl="8" w:tentative="1">
+      <w:start w:val="1"/>
+      <w:numFmt w:val="bullet"/>
+      <w:lvlText w:val=""/>
+      <w:lvlJc w:val="left"/>
+      <w:pPr>
+        <w:tabs>
+          <w:tab w:val="num" w:pos="6480"/>
+        </w:tabs>
+        <w:ind w:left="6480" w:hanging="360"/>
+      </w:pPr>
+      <w:rPr>
+        <w:rFonts w:ascii="Wingdings" w:hAnsi="Wingdings" w:hint="default"/>
+        <w:sz w:val="20"/>
       </w:rPr>
     </w:lvl>
   </w:abstractNum>
@@ -1464,12 +4154,33 @@
     <w:abstractNumId w:val="0"/>
   </w:num>
   <w:num w:numId="2" w16cid:durableId="2017884621">
-    <w:abstractNumId w:val="3"/>
+    <w:abstractNumId w:val="9"/>
   </w:num>
   <w:num w:numId="3" w16cid:durableId="789204280">
     <w:abstractNumId w:val="1"/>
   </w:num>
   <w:num w:numId="4" w16cid:durableId="2047480982">
+    <w:abstractNumId w:val="7"/>
+  </w:num>
+  <w:num w:numId="5" w16cid:durableId="637993243">
+    <w:abstractNumId w:val="3"/>
+  </w:num>
+  <w:num w:numId="6" w16cid:durableId="934240602">
+    <w:abstractNumId w:val="5"/>
+  </w:num>
+  <w:num w:numId="7" w16cid:durableId="640113787">
+    <w:abstractNumId w:val="8"/>
+  </w:num>
+  <w:num w:numId="8" w16cid:durableId="305093033">
+    <w:abstractNumId w:val="4"/>
+  </w:num>
+  <w:num w:numId="9" w16cid:durableId="1722750559">
+    <w:abstractNumId w:val="6"/>
+  </w:num>
+  <w:num w:numId="10" w16cid:durableId="1758748191">
+    <w:abstractNumId w:val="10"/>
+  </w:num>
+  <w:num w:numId="11" w16cid:durableId="1381857878">
     <w:abstractNumId w:val="2"/>
   </w:num>
 </w:numbering>

</xml_diff>